<commit_message>
Update 45K211_03-Product backlog (v1.1).docx
v 1.1
</commit_message>
<xml_diff>
--- a/45K211_03-Product backlog (v1.1).docx
+++ b/45K211_03-Product backlog (v1.1).docx
@@ -1,6 +1,6 @@
 
 <file path=word/document.xml><?xml version="1.0" encoding="utf-8"?>
-<w:document xmlns:wpc="http://schemas.microsoft.com/office/word/2010/wordprocessingCanvas" xmlns:cx="http://schemas.microsoft.com/office/drawing/2014/chartex" xmlns:mc="http://schemas.openxmlformats.org/markup-compatibility/2006" xmlns:o="urn:schemas-microsoft-com:office:office" xmlns:r="http://schemas.openxmlformats.org/officeDocument/2006/relationships" xmlns:m="http://schemas.openxmlformats.org/officeDocument/2006/math" xmlns:v="urn:schemas-microsoft-com:vml" xmlns:wp14="http://schemas.microsoft.com/office/word/2010/wordprocessingDrawing" xmlns:wp="http://schemas.openxmlformats.org/drawingml/2006/wordprocessingDrawing" xmlns:w10="urn:schemas-microsoft-com:office:word" xmlns:w="http://schemas.openxmlformats.org/wordprocessingml/2006/main" xmlns:w14="http://schemas.microsoft.com/office/word/2010/wordml" xmlns:w15="http://schemas.microsoft.com/office/word/2012/wordml" xmlns:w16se="http://schemas.microsoft.com/office/word/2015/wordml/symex" xmlns:wpg="http://schemas.microsoft.com/office/word/2010/wordprocessingGroup" xmlns:wpi="http://schemas.microsoft.com/office/word/2010/wordprocessingInk" xmlns:wne="http://schemas.microsoft.com/office/word/2006/wordml" xmlns:wps="http://schemas.microsoft.com/office/word/2010/wordprocessingShape" mc:Ignorable="w14 w15 w16se wp14">
+<w:document xmlns:wpc="http://schemas.microsoft.com/office/word/2010/wordprocessingCanvas" xmlns:cx="http://schemas.microsoft.com/office/drawing/2014/chartex" xmlns:cx1="http://schemas.microsoft.com/office/drawing/2015/9/8/chartex" xmlns:cx2="http://schemas.microsoft.com/office/drawing/2015/10/21/chartex" xmlns:cx3="http://schemas.microsoft.com/office/drawing/2016/5/9/chartex" xmlns:cx4="http://schemas.microsoft.com/office/drawing/2016/5/10/chartex" xmlns:cx5="http://schemas.microsoft.com/office/drawing/2016/5/11/chartex" xmlns:cx6="http://schemas.microsoft.com/office/drawing/2016/5/12/chartex" xmlns:cx7="http://schemas.microsoft.com/office/drawing/2016/5/13/chartex" xmlns:cx8="http://schemas.microsoft.com/office/drawing/2016/5/14/chartex" xmlns:mc="http://schemas.openxmlformats.org/markup-compatibility/2006" xmlns:aink="http://schemas.microsoft.com/office/drawing/2016/ink" xmlns:am3d="http://schemas.microsoft.com/office/drawing/2017/model3d" xmlns:o="urn:schemas-microsoft-com:office:office" xmlns:r="http://schemas.openxmlformats.org/officeDocument/2006/relationships" xmlns:m="http://schemas.openxmlformats.org/officeDocument/2006/math" xmlns:v="urn:schemas-microsoft-com:vml" xmlns:wp14="http://schemas.microsoft.com/office/word/2010/wordprocessingDrawing" xmlns:wp="http://schemas.openxmlformats.org/drawingml/2006/wordprocessingDrawing" xmlns:w10="urn:schemas-microsoft-com:office:word" xmlns:w="http://schemas.openxmlformats.org/wordprocessingml/2006/main" xmlns:w14="http://schemas.microsoft.com/office/word/2010/wordml" xmlns:w15="http://schemas.microsoft.com/office/word/2012/wordml" xmlns:w16cex="http://schemas.microsoft.com/office/word/2018/wordml/cex" xmlns:w16cid="http://schemas.microsoft.com/office/word/2016/wordml/cid" xmlns:w16="http://schemas.microsoft.com/office/word/2018/wordml" xmlns:w16sdtdh="http://schemas.microsoft.com/office/word/2020/wordml/sdtdatahash" xmlns:w16se="http://schemas.microsoft.com/office/word/2015/wordml/symex" xmlns:wpg="http://schemas.microsoft.com/office/word/2010/wordprocessingGroup" xmlns:wpi="http://schemas.microsoft.com/office/word/2010/wordprocessingInk" xmlns:wne="http://schemas.microsoft.com/office/word/2006/wordml" xmlns:wps="http://schemas.microsoft.com/office/word/2010/wordprocessingShape" mc:Ignorable="w14 w15 w16se w16cid w16 w16cex w16sdtdh wp14">
   <w:body>
     <w:p>
       <w:pPr>
@@ -107,6 +107,7 @@
           <w:color w:val="000000" w:themeColor="text1"/>
           <w:sz w:val="24"/>
           <w:szCs w:val="24"/>
+          <w:lang w:val="vi-VN"/>
         </w:rPr>
       </w:pPr>
       <w:r>
@@ -116,7 +117,17 @@
           <w:sz w:val="24"/>
           <w:szCs w:val="24"/>
         </w:rPr>
-        <w:t>Version 1.1</w:t>
+        <w:t>Version 1.</w:t>
+      </w:r>
+      <w:r>
+        <w:rPr>
+          <w:rFonts w:ascii="Times New Roman" w:eastAsia="Times New Roman" w:hAnsi="Times New Roman" w:cs="Times New Roman"/>
+          <w:color w:val="000000" w:themeColor="text1"/>
+          <w:sz w:val="24"/>
+          <w:szCs w:val="24"/>
+          <w:lang w:val="vi-VN"/>
+        </w:rPr>
+        <w:t>0</w:t>
       </w:r>
     </w:p>
     <w:p>
@@ -223,8 +234,6 @@
           <w:color w:val="000000" w:themeColor="text1"/>
         </w:rPr>
       </w:pPr>
-      <w:bookmarkStart w:id="2" w:name="_GoBack"/>
-      <w:bookmarkEnd w:id="2"/>
     </w:p>
     <w:p>
       <w:pPr>
@@ -247,8 +256,8 @@
           <w:szCs w:val="28"/>
         </w:rPr>
       </w:pPr>
-      <w:bookmarkStart w:id="3" w:name="_heading=h.3znysh7" w:colFirst="0" w:colLast="0"/>
-      <w:bookmarkEnd w:id="3"/>
+      <w:bookmarkStart w:id="2" w:name="_heading=h.3znysh7" w:colFirst="0" w:colLast="0"/>
+      <w:bookmarkEnd w:id="2"/>
       <w:r>
         <w:rPr>
           <w:rFonts w:ascii="Times New Roman" w:eastAsia="Times New Roman" w:hAnsi="Times New Roman" w:cs="Times New Roman"/>
@@ -2617,6 +2626,578 @@
     </w:p>
     <w:p>
       <w:pPr>
+        <w:pStyle w:val="Heading2"/>
+        <w:jc w:val="center"/>
+        <w:rPr>
+          <w:lang w:val="vi-VN"/>
+        </w:rPr>
+      </w:pPr>
+      <w:r>
+        <w:rPr>
+          <w:lang w:val="vi-VN"/>
+        </w:rPr>
+        <w:t xml:space="preserve"> </w:t>
+      </w:r>
+      <w:r>
+        <w:rPr>
+          <w:lang w:val="vi-VN"/>
+        </w:rPr>
+        <w:br/>
+      </w:r>
+    </w:p>
+    <w:p>
+      <w:pPr>
+        <w:pStyle w:val="Heading2"/>
+        <w:jc w:val="center"/>
+      </w:pPr>
+      <w:r>
+        <w:rPr>
+          <w:lang w:val="vi-VN"/>
+        </w:rPr>
+        <w:br w:type="column"/>
+      </w:r>
+      <w:r>
+        <w:lastRenderedPageBreak/>
+        <w:t>REVISION HISTORY</w:t>
+      </w:r>
+    </w:p>
+    <w:tbl>
+      <w:tblPr>
+        <w:tblW w:w="9345" w:type="dxa"/>
+        <w:tblBorders>
+          <w:top w:val="single" w:sz="8" w:space="0" w:color="000000"/>
+          <w:left w:val="single" w:sz="8" w:space="0" w:color="000000"/>
+          <w:bottom w:val="single" w:sz="8" w:space="0" w:color="000000"/>
+          <w:right w:val="single" w:sz="8" w:space="0" w:color="000000"/>
+          <w:insideH w:val="single" w:sz="8" w:space="0" w:color="000000"/>
+          <w:insideV w:val="single" w:sz="8" w:space="0" w:color="000000"/>
+        </w:tblBorders>
+        <w:tblLayout w:type="fixed"/>
+        <w:tblLook w:val="0600" w:firstRow="0" w:lastRow="0" w:firstColumn="0" w:lastColumn="0" w:noHBand="1" w:noVBand="1"/>
+      </w:tblPr>
+      <w:tblGrid>
+        <w:gridCol w:w="1095"/>
+        <w:gridCol w:w="1785"/>
+        <w:gridCol w:w="1875"/>
+        <w:gridCol w:w="3105"/>
+        <w:gridCol w:w="1485"/>
+      </w:tblGrid>
+      <w:tr>
+        <w:tc>
+          <w:tcPr>
+            <w:tcW w:w="1095" w:type="dxa"/>
+            <w:tcBorders>
+              <w:top w:val="single" w:sz="8" w:space="0" w:color="000000"/>
+              <w:left w:val="single" w:sz="8" w:space="0" w:color="000000"/>
+              <w:bottom w:val="single" w:sz="8" w:space="0" w:color="000000"/>
+              <w:right w:val="single" w:sz="8" w:space="0" w:color="000000"/>
+            </w:tcBorders>
+            <w:shd w:val="clear" w:color="auto" w:fill="F79646"/>
+            <w:tcMar>
+              <w:top w:w="100" w:type="dxa"/>
+              <w:left w:w="100" w:type="dxa"/>
+              <w:bottom w:w="100" w:type="dxa"/>
+              <w:right w:w="100" w:type="dxa"/>
+            </w:tcMar>
+          </w:tcPr>
+          <w:p>
+            <w:pPr>
+              <w:spacing w:line="240" w:lineRule="auto"/>
+              <w:jc w:val="center"/>
+              <w:rPr>
+                <w:b/>
+                <w:color w:val="FFFFFF"/>
+              </w:rPr>
+            </w:pPr>
+            <w:r>
+              <w:rPr>
+                <w:b/>
+                <w:color w:val="FFFFFF"/>
+              </w:rPr>
+              <w:t>Version</w:t>
+            </w:r>
+          </w:p>
+        </w:tc>
+        <w:tc>
+          <w:tcPr>
+            <w:tcW w:w="1785" w:type="dxa"/>
+            <w:tcBorders>
+              <w:top w:val="single" w:sz="8" w:space="0" w:color="000000"/>
+              <w:left w:val="single" w:sz="8" w:space="0" w:color="000000"/>
+              <w:bottom w:val="single" w:sz="8" w:space="0" w:color="000000"/>
+              <w:right w:val="single" w:sz="8" w:space="0" w:color="000000"/>
+            </w:tcBorders>
+            <w:shd w:val="clear" w:color="auto" w:fill="F79646"/>
+            <w:tcMar>
+              <w:top w:w="100" w:type="dxa"/>
+              <w:left w:w="100" w:type="dxa"/>
+              <w:bottom w:w="100" w:type="dxa"/>
+              <w:right w:w="100" w:type="dxa"/>
+            </w:tcMar>
+          </w:tcPr>
+          <w:p>
+            <w:pPr>
+              <w:spacing w:line="240" w:lineRule="auto"/>
+              <w:jc w:val="center"/>
+              <w:rPr>
+                <w:b/>
+                <w:color w:val="FFFFFF"/>
+              </w:rPr>
+            </w:pPr>
+            <w:r>
+              <w:rPr>
+                <w:b/>
+                <w:color w:val="FFFFFF"/>
+              </w:rPr>
+              <w:t>Person(s)</w:t>
+            </w:r>
+          </w:p>
+        </w:tc>
+        <w:tc>
+          <w:tcPr>
+            <w:tcW w:w="1875" w:type="dxa"/>
+            <w:tcBorders>
+              <w:top w:val="single" w:sz="8" w:space="0" w:color="000000"/>
+              <w:left w:val="single" w:sz="8" w:space="0" w:color="000000"/>
+              <w:bottom w:val="single" w:sz="8" w:space="0" w:color="000000"/>
+              <w:right w:val="single" w:sz="8" w:space="0" w:color="000000"/>
+            </w:tcBorders>
+            <w:shd w:val="clear" w:color="auto" w:fill="F79646"/>
+            <w:tcMar>
+              <w:top w:w="100" w:type="dxa"/>
+              <w:left w:w="100" w:type="dxa"/>
+              <w:bottom w:w="100" w:type="dxa"/>
+              <w:right w:w="100" w:type="dxa"/>
+            </w:tcMar>
+          </w:tcPr>
+          <w:p>
+            <w:pPr>
+              <w:spacing w:line="240" w:lineRule="auto"/>
+              <w:jc w:val="center"/>
+              <w:rPr>
+                <w:b/>
+                <w:color w:val="FFFFFF"/>
+              </w:rPr>
+            </w:pPr>
+            <w:r>
+              <w:rPr>
+                <w:b/>
+                <w:color w:val="FFFFFF"/>
+              </w:rPr>
+              <w:t>Date</w:t>
+            </w:r>
+          </w:p>
+        </w:tc>
+        <w:tc>
+          <w:tcPr>
+            <w:tcW w:w="3105" w:type="dxa"/>
+            <w:tcBorders>
+              <w:top w:val="single" w:sz="8" w:space="0" w:color="000000"/>
+              <w:left w:val="single" w:sz="8" w:space="0" w:color="000000"/>
+              <w:bottom w:val="single" w:sz="8" w:space="0" w:color="000000"/>
+              <w:right w:val="single" w:sz="8" w:space="0" w:color="000000"/>
+            </w:tcBorders>
+            <w:shd w:val="clear" w:color="auto" w:fill="F79646"/>
+            <w:tcMar>
+              <w:top w:w="100" w:type="dxa"/>
+              <w:left w:w="100" w:type="dxa"/>
+              <w:bottom w:w="100" w:type="dxa"/>
+              <w:right w:w="100" w:type="dxa"/>
+            </w:tcMar>
+          </w:tcPr>
+          <w:p>
+            <w:pPr>
+              <w:spacing w:line="240" w:lineRule="auto"/>
+              <w:jc w:val="center"/>
+              <w:rPr>
+                <w:b/>
+                <w:color w:val="FFFFFF"/>
+              </w:rPr>
+            </w:pPr>
+            <w:r>
+              <w:rPr>
+                <w:b/>
+                <w:color w:val="FFFFFF"/>
+              </w:rPr>
+              <w:t>Description</w:t>
+            </w:r>
+          </w:p>
+        </w:tc>
+        <w:tc>
+          <w:tcPr>
+            <w:tcW w:w="1485" w:type="dxa"/>
+            <w:tcBorders>
+              <w:top w:val="single" w:sz="8" w:space="0" w:color="000000"/>
+              <w:left w:val="single" w:sz="8" w:space="0" w:color="000000"/>
+              <w:bottom w:val="single" w:sz="8" w:space="0" w:color="000000"/>
+              <w:right w:val="single" w:sz="8" w:space="0" w:color="000000"/>
+            </w:tcBorders>
+            <w:shd w:val="clear" w:color="auto" w:fill="F79646"/>
+            <w:tcMar>
+              <w:top w:w="100" w:type="dxa"/>
+              <w:left w:w="100" w:type="dxa"/>
+              <w:bottom w:w="100" w:type="dxa"/>
+              <w:right w:w="100" w:type="dxa"/>
+            </w:tcMar>
+          </w:tcPr>
+          <w:p>
+            <w:pPr>
+              <w:spacing w:line="240" w:lineRule="auto"/>
+              <w:jc w:val="center"/>
+              <w:rPr>
+                <w:b/>
+                <w:color w:val="FFFFFF"/>
+              </w:rPr>
+            </w:pPr>
+            <w:r>
+              <w:rPr>
+                <w:b/>
+                <w:color w:val="FFFFFF"/>
+              </w:rPr>
+              <w:t>Approval</w:t>
+            </w:r>
+          </w:p>
+        </w:tc>
+      </w:tr>
+      <w:tr>
+        <w:tc>
+          <w:tcPr>
+            <w:tcW w:w="1095" w:type="dxa"/>
+            <w:tcBorders>
+              <w:top w:val="single" w:sz="8" w:space="0" w:color="000000"/>
+              <w:left w:val="single" w:sz="8" w:space="0" w:color="000000"/>
+              <w:bottom w:val="single" w:sz="8" w:space="0" w:color="000000"/>
+              <w:right w:val="single" w:sz="8" w:space="0" w:color="000000"/>
+            </w:tcBorders>
+            <w:shd w:val="clear" w:color="auto" w:fill="FFECDD"/>
+            <w:tcMar>
+              <w:top w:w="100" w:type="dxa"/>
+              <w:left w:w="100" w:type="dxa"/>
+              <w:bottom w:w="100" w:type="dxa"/>
+              <w:right w:w="100" w:type="dxa"/>
+            </w:tcMar>
+            <w:vAlign w:val="center"/>
+          </w:tcPr>
+          <w:p>
+            <w:pPr>
+              <w:spacing w:before="0" w:line="240" w:lineRule="auto"/>
+              <w:rPr>
+                <w:lang w:val="vi-VN"/>
+              </w:rPr>
+            </w:pPr>
+            <w:r>
+              <w:rPr>
+                <w:lang w:val="vi-VN"/>
+              </w:rPr>
+              <w:t>1.0</w:t>
+            </w:r>
+          </w:p>
+        </w:tc>
+        <w:tc>
+          <w:tcPr>
+            <w:tcW w:w="1785" w:type="dxa"/>
+            <w:tcBorders>
+              <w:top w:val="single" w:sz="8" w:space="0" w:color="000000"/>
+              <w:left w:val="single" w:sz="8" w:space="0" w:color="000000"/>
+              <w:bottom w:val="single" w:sz="8" w:space="0" w:color="000000"/>
+              <w:right w:val="single" w:sz="8" w:space="0" w:color="000000"/>
+            </w:tcBorders>
+            <w:shd w:val="clear" w:color="auto" w:fill="FFECDD"/>
+            <w:tcMar>
+              <w:top w:w="100" w:type="dxa"/>
+              <w:left w:w="100" w:type="dxa"/>
+              <w:bottom w:w="100" w:type="dxa"/>
+              <w:right w:w="100" w:type="dxa"/>
+            </w:tcMar>
+            <w:vAlign w:val="center"/>
+          </w:tcPr>
+          <w:p>
+            <w:pPr>
+              <w:spacing w:before="0" w:line="240" w:lineRule="auto"/>
+              <w:rPr>
+                <w:lang w:val="vi-VN"/>
+              </w:rPr>
+            </w:pPr>
+            <w:r>
+              <w:rPr>
+                <w:lang w:val="vi-VN"/>
+              </w:rPr>
+              <w:t>Thuý, Thắm</w:t>
+            </w:r>
+          </w:p>
+        </w:tc>
+        <w:tc>
+          <w:tcPr>
+            <w:tcW w:w="1875" w:type="dxa"/>
+            <w:tcBorders>
+              <w:top w:val="single" w:sz="8" w:space="0" w:color="000000"/>
+              <w:left w:val="single" w:sz="8" w:space="0" w:color="000000"/>
+              <w:bottom w:val="single" w:sz="8" w:space="0" w:color="000000"/>
+              <w:right w:val="single" w:sz="8" w:space="0" w:color="000000"/>
+            </w:tcBorders>
+            <w:shd w:val="clear" w:color="auto" w:fill="FFECDD"/>
+            <w:tcMar>
+              <w:top w:w="100" w:type="dxa"/>
+              <w:left w:w="100" w:type="dxa"/>
+              <w:bottom w:w="100" w:type="dxa"/>
+              <w:right w:w="100" w:type="dxa"/>
+            </w:tcMar>
+            <w:vAlign w:val="center"/>
+          </w:tcPr>
+          <w:p>
+            <w:pPr>
+              <w:spacing w:before="0" w:line="240" w:lineRule="auto"/>
+              <w:rPr>
+                <w:lang w:val="vi-VN"/>
+              </w:rPr>
+            </w:pPr>
+            <w:r>
+              <w:rPr>
+                <w:lang w:val="vi-VN"/>
+              </w:rPr>
+              <w:t>28/02/2022</w:t>
+            </w:r>
+          </w:p>
+        </w:tc>
+        <w:tc>
+          <w:tcPr>
+            <w:tcW w:w="3105" w:type="dxa"/>
+            <w:tcBorders>
+              <w:top w:val="single" w:sz="8" w:space="0" w:color="000000"/>
+              <w:left w:val="single" w:sz="8" w:space="0" w:color="000000"/>
+              <w:bottom w:val="single" w:sz="8" w:space="0" w:color="000000"/>
+              <w:right w:val="single" w:sz="8" w:space="0" w:color="000000"/>
+            </w:tcBorders>
+            <w:shd w:val="clear" w:color="auto" w:fill="FFECDD"/>
+            <w:tcMar>
+              <w:top w:w="100" w:type="dxa"/>
+              <w:left w:w="100" w:type="dxa"/>
+              <w:bottom w:w="100" w:type="dxa"/>
+              <w:right w:w="100" w:type="dxa"/>
+            </w:tcMar>
+            <w:vAlign w:val="center"/>
+          </w:tcPr>
+          <w:p>
+            <w:pPr>
+              <w:spacing w:before="0" w:line="240" w:lineRule="auto"/>
+              <w:rPr>
+                <w:lang w:val="vi-VN"/>
+              </w:rPr>
+            </w:pPr>
+            <w:r>
+              <w:rPr>
+                <w:lang w:val="vi-VN"/>
+              </w:rPr>
+              <w:t>Lên sơ lược nội dung tài liệu</w:t>
+            </w:r>
+          </w:p>
+        </w:tc>
+        <w:tc>
+          <w:tcPr>
+            <w:tcW w:w="1485" w:type="dxa"/>
+            <w:tcBorders>
+              <w:top w:val="single" w:sz="8" w:space="0" w:color="000000"/>
+              <w:left w:val="single" w:sz="8" w:space="0" w:color="000000"/>
+              <w:bottom w:val="single" w:sz="8" w:space="0" w:color="000000"/>
+              <w:right w:val="single" w:sz="8" w:space="0" w:color="000000"/>
+            </w:tcBorders>
+            <w:shd w:val="clear" w:color="auto" w:fill="FFECDD"/>
+            <w:tcMar>
+              <w:top w:w="100" w:type="dxa"/>
+              <w:left w:w="100" w:type="dxa"/>
+              <w:bottom w:w="100" w:type="dxa"/>
+              <w:right w:w="100" w:type="dxa"/>
+            </w:tcMar>
+            <w:vAlign w:val="center"/>
+          </w:tcPr>
+          <w:p>
+            <w:pPr>
+              <w:spacing w:before="0" w:line="240" w:lineRule="auto"/>
+              <w:jc w:val="center"/>
+              <w:rPr>
+                <w:lang w:val="vi-VN"/>
+              </w:rPr>
+            </w:pPr>
+            <w:r>
+              <w:rPr>
+                <w:lang w:val="vi-VN"/>
+              </w:rPr>
+              <w:t>X</w:t>
+            </w:r>
+          </w:p>
+        </w:tc>
+      </w:tr>
+      <w:tr>
+        <w:tc>
+          <w:tcPr>
+            <w:tcW w:w="1095" w:type="dxa"/>
+            <w:tcBorders>
+              <w:top w:val="single" w:sz="8" w:space="0" w:color="000000"/>
+              <w:left w:val="single" w:sz="8" w:space="0" w:color="000000"/>
+              <w:bottom w:val="single" w:sz="8" w:space="0" w:color="000000"/>
+              <w:right w:val="single" w:sz="8" w:space="0" w:color="000000"/>
+            </w:tcBorders>
+            <w:shd w:val="clear" w:color="auto" w:fill="FFECDD"/>
+            <w:tcMar>
+              <w:top w:w="100" w:type="dxa"/>
+              <w:left w:w="100" w:type="dxa"/>
+              <w:bottom w:w="100" w:type="dxa"/>
+              <w:right w:w="100" w:type="dxa"/>
+            </w:tcMar>
+            <w:vAlign w:val="center"/>
+          </w:tcPr>
+          <w:p>
+            <w:pPr>
+              <w:spacing w:before="0" w:line="240" w:lineRule="auto"/>
+              <w:rPr>
+                <w:lang w:val="vi-VN"/>
+              </w:rPr>
+            </w:pPr>
+            <w:r>
+              <w:rPr>
+                <w:lang w:val="vi-VN"/>
+              </w:rPr>
+              <w:t>1.1</w:t>
+            </w:r>
+          </w:p>
+        </w:tc>
+        <w:tc>
+          <w:tcPr>
+            <w:tcW w:w="1785" w:type="dxa"/>
+            <w:tcBorders>
+              <w:top w:val="single" w:sz="8" w:space="0" w:color="000000"/>
+              <w:left w:val="single" w:sz="8" w:space="0" w:color="000000"/>
+              <w:bottom w:val="single" w:sz="8" w:space="0" w:color="000000"/>
+              <w:right w:val="single" w:sz="8" w:space="0" w:color="000000"/>
+            </w:tcBorders>
+            <w:shd w:val="clear" w:color="auto" w:fill="FFECDD"/>
+            <w:tcMar>
+              <w:top w:w="100" w:type="dxa"/>
+              <w:left w:w="100" w:type="dxa"/>
+              <w:bottom w:w="100" w:type="dxa"/>
+              <w:right w:w="100" w:type="dxa"/>
+            </w:tcMar>
+            <w:vAlign w:val="center"/>
+          </w:tcPr>
+          <w:p>
+            <w:pPr>
+              <w:spacing w:before="0" w:line="240" w:lineRule="auto"/>
+              <w:rPr>
+                <w:lang w:val="vi-VN"/>
+              </w:rPr>
+            </w:pPr>
+            <w:r>
+              <w:rPr>
+                <w:lang w:val="vi-VN"/>
+              </w:rPr>
+              <w:t>Thuý, Thắm</w:t>
+            </w:r>
+          </w:p>
+        </w:tc>
+        <w:tc>
+          <w:tcPr>
+            <w:tcW w:w="1875" w:type="dxa"/>
+            <w:tcBorders>
+              <w:top w:val="single" w:sz="8" w:space="0" w:color="000000"/>
+              <w:left w:val="single" w:sz="8" w:space="0" w:color="000000"/>
+              <w:bottom w:val="single" w:sz="8" w:space="0" w:color="000000"/>
+              <w:right w:val="single" w:sz="8" w:space="0" w:color="000000"/>
+            </w:tcBorders>
+            <w:shd w:val="clear" w:color="auto" w:fill="FFECDD"/>
+            <w:tcMar>
+              <w:top w:w="100" w:type="dxa"/>
+              <w:left w:w="100" w:type="dxa"/>
+              <w:bottom w:w="100" w:type="dxa"/>
+              <w:right w:w="100" w:type="dxa"/>
+            </w:tcMar>
+            <w:vAlign w:val="center"/>
+          </w:tcPr>
+          <w:p>
+            <w:pPr>
+              <w:spacing w:before="0" w:line="240" w:lineRule="auto"/>
+              <w:rPr>
+                <w:lang w:val="vi-VN"/>
+              </w:rPr>
+            </w:pPr>
+            <w:r>
+              <w:rPr>
+                <w:lang w:val="vi-VN"/>
+              </w:rPr>
+              <w:t>02/03/2022</w:t>
+            </w:r>
+          </w:p>
+        </w:tc>
+        <w:tc>
+          <w:tcPr>
+            <w:tcW w:w="3105" w:type="dxa"/>
+            <w:tcBorders>
+              <w:top w:val="single" w:sz="8" w:space="0" w:color="000000"/>
+              <w:left w:val="single" w:sz="8" w:space="0" w:color="000000"/>
+              <w:bottom w:val="single" w:sz="8" w:space="0" w:color="000000"/>
+              <w:right w:val="single" w:sz="8" w:space="0" w:color="000000"/>
+            </w:tcBorders>
+            <w:shd w:val="clear" w:color="auto" w:fill="FFECDD"/>
+            <w:tcMar>
+              <w:top w:w="100" w:type="dxa"/>
+              <w:left w:w="100" w:type="dxa"/>
+              <w:bottom w:w="100" w:type="dxa"/>
+              <w:right w:w="100" w:type="dxa"/>
+            </w:tcMar>
+            <w:vAlign w:val="center"/>
+          </w:tcPr>
+          <w:p>
+            <w:pPr>
+              <w:spacing w:before="0" w:line="240" w:lineRule="auto"/>
+              <w:rPr>
+                <w:lang w:val="vi-VN"/>
+              </w:rPr>
+            </w:pPr>
+            <w:r>
+              <w:rPr>
+                <w:lang w:val="vi-VN"/>
+              </w:rPr>
+              <w:t>Hoàn thiện nọi dung tài liều</w:t>
+            </w:r>
+          </w:p>
+        </w:tc>
+        <w:tc>
+          <w:tcPr>
+            <w:tcW w:w="1485" w:type="dxa"/>
+            <w:tcBorders>
+              <w:top w:val="single" w:sz="8" w:space="0" w:color="000000"/>
+              <w:left w:val="single" w:sz="8" w:space="0" w:color="000000"/>
+              <w:bottom w:val="single" w:sz="8" w:space="0" w:color="000000"/>
+              <w:right w:val="single" w:sz="8" w:space="0" w:color="000000"/>
+            </w:tcBorders>
+            <w:shd w:val="clear" w:color="auto" w:fill="FFECDD"/>
+            <w:tcMar>
+              <w:top w:w="100" w:type="dxa"/>
+              <w:left w:w="100" w:type="dxa"/>
+              <w:bottom w:w="100" w:type="dxa"/>
+              <w:right w:w="100" w:type="dxa"/>
+            </w:tcMar>
+            <w:vAlign w:val="center"/>
+          </w:tcPr>
+          <w:p>
+            <w:pPr>
+              <w:spacing w:before="0" w:line="240" w:lineRule="auto"/>
+              <w:jc w:val="center"/>
+              <w:rPr>
+                <w:lang w:val="vi-VN"/>
+              </w:rPr>
+            </w:pPr>
+            <w:r>
+              <w:rPr>
+                <w:lang w:val="vi-VN"/>
+              </w:rPr>
+              <w:t>X</w:t>
+            </w:r>
+          </w:p>
+        </w:tc>
+      </w:tr>
+    </w:tbl>
+    <w:p>
+      <w:pPr>
         <w:spacing w:before="0" w:after="160" w:line="360" w:lineRule="auto"/>
         <w:jc w:val="left"/>
         <w:rPr>
@@ -2662,6 +3243,7 @@
           <w:between w:val="nil"/>
         </w:pBdr>
         <w:spacing w:line="360" w:lineRule="auto"/>
+        <w:jc w:val="center"/>
         <w:rPr>
           <w:rFonts w:ascii="Times New Roman" w:eastAsia="Times New Roman" w:hAnsi="Times New Roman" w:cs="Times New Roman"/>
           <w:color w:val="000000" w:themeColor="text1"/>
@@ -2669,8 +3251,8 @@
           <w:szCs w:val="26"/>
         </w:rPr>
       </w:pPr>
-      <w:bookmarkStart w:id="4" w:name="_heading=h.tyjcwt" w:colFirst="0" w:colLast="0"/>
-      <w:bookmarkEnd w:id="4"/>
+      <w:bookmarkStart w:id="3" w:name="_heading=h.tyjcwt" w:colFirst="0" w:colLast="0"/>
+      <w:bookmarkEnd w:id="3"/>
       <w:r>
         <w:rPr>
           <w:rFonts w:ascii="Times New Roman" w:eastAsia="Times New Roman" w:hAnsi="Times New Roman" w:cs="Times New Roman"/>
@@ -2678,6 +3260,16 @@
           <w:sz w:val="26"/>
           <w:szCs w:val="26"/>
         </w:rPr>
+        <w:br w:type="column"/>
+      </w:r>
+      <w:r>
+        <w:rPr>
+          <w:rFonts w:ascii="Times New Roman" w:eastAsia="Times New Roman" w:hAnsi="Times New Roman" w:cs="Times New Roman"/>
+          <w:color w:val="000000" w:themeColor="text1"/>
+          <w:sz w:val="26"/>
+          <w:szCs w:val="26"/>
+        </w:rPr>
+        <w:lastRenderedPageBreak/>
         <w:t>TABLE OF CONTENTS</w:t>
       </w:r>
     </w:p>
@@ -3327,8 +3919,8 @@
           <w:szCs w:val="26"/>
         </w:rPr>
       </w:pPr>
-      <w:bookmarkStart w:id="5" w:name="_heading=h.3dy6vkm" w:colFirst="0" w:colLast="0"/>
-      <w:bookmarkEnd w:id="5"/>
+      <w:bookmarkStart w:id="4" w:name="_heading=h.3dy6vkm" w:colFirst="0" w:colLast="0"/>
+      <w:bookmarkEnd w:id="4"/>
       <w:r>
         <w:rPr>
           <w:rFonts w:ascii="Times New Roman" w:eastAsia="Times New Roman" w:hAnsi="Times New Roman" w:cs="Times New Roman"/>
@@ -3356,8 +3948,8 @@
           <w:szCs w:val="26"/>
         </w:rPr>
       </w:pPr>
-      <w:bookmarkStart w:id="6" w:name="_heading=h.1t3h5sf" w:colFirst="0" w:colLast="0"/>
-      <w:bookmarkEnd w:id="6"/>
+      <w:bookmarkStart w:id="5" w:name="_heading=h.1t3h5sf" w:colFirst="0" w:colLast="0"/>
+      <w:bookmarkEnd w:id="5"/>
       <w:r>
         <w:rPr>
           <w:rFonts w:ascii="Times New Roman" w:eastAsia="Times New Roman" w:hAnsi="Times New Roman" w:cs="Times New Roman"/>
@@ -3446,8 +4038,8 @@
           <w:szCs w:val="26"/>
         </w:rPr>
       </w:pPr>
-      <w:bookmarkStart w:id="7" w:name="_heading=h.4d34og8" w:colFirst="0" w:colLast="0"/>
-      <w:bookmarkEnd w:id="7"/>
+      <w:bookmarkStart w:id="6" w:name="_heading=h.4d34og8" w:colFirst="0" w:colLast="0"/>
+      <w:bookmarkEnd w:id="6"/>
       <w:r>
         <w:rPr>
           <w:rFonts w:ascii="Times New Roman" w:eastAsia="Times New Roman" w:hAnsi="Times New Roman" w:cs="Times New Roman"/>
@@ -3567,8 +4159,8 @@
           <w:szCs w:val="26"/>
         </w:rPr>
       </w:pPr>
-      <w:bookmarkStart w:id="8" w:name="_heading=h.2s8eyo1" w:colFirst="0" w:colLast="0"/>
-      <w:bookmarkEnd w:id="8"/>
+      <w:bookmarkStart w:id="7" w:name="_heading=h.2s8eyo1" w:colFirst="0" w:colLast="0"/>
+      <w:bookmarkEnd w:id="7"/>
       <w:r>
         <w:rPr>
           <w:rFonts w:ascii="Times New Roman" w:eastAsia="Times New Roman" w:hAnsi="Times New Roman" w:cs="Times New Roman"/>
@@ -4083,8 +4675,8 @@
           <w:szCs w:val="26"/>
         </w:rPr>
       </w:pPr>
-      <w:bookmarkStart w:id="9" w:name="_heading=h.17dp8vu" w:colFirst="0" w:colLast="0"/>
-      <w:bookmarkEnd w:id="9"/>
+      <w:bookmarkStart w:id="8" w:name="_heading=h.17dp8vu" w:colFirst="0" w:colLast="0"/>
+      <w:bookmarkEnd w:id="8"/>
       <w:r>
         <w:rPr>
           <w:rFonts w:ascii="Times New Roman" w:eastAsia="Times New Roman" w:hAnsi="Times New Roman" w:cs="Times New Roman"/>
@@ -4112,8 +4704,8 @@
           <w:szCs w:val="26"/>
         </w:rPr>
       </w:pPr>
-      <w:bookmarkStart w:id="10" w:name="_heading=h.3rdcrjn" w:colFirst="0" w:colLast="0"/>
-      <w:bookmarkEnd w:id="10"/>
+      <w:bookmarkStart w:id="9" w:name="_heading=h.3rdcrjn" w:colFirst="0" w:colLast="0"/>
+      <w:bookmarkEnd w:id="9"/>
       <w:r>
         <w:rPr>
           <w:rFonts w:ascii="Times New Roman" w:eastAsia="Times New Roman" w:hAnsi="Times New Roman" w:cs="Times New Roman"/>
@@ -5057,7 +5649,7 @@
       </w:tr>
       <w:tr>
         <w:trPr>
-          <w:trHeight w:val="1106"/>
+          <w:trHeight w:val="911"/>
         </w:trPr>
         <w:tc>
           <w:tcPr>
@@ -5086,17 +5678,27 @@
                 <w:color w:val="000000" w:themeColor="text1"/>
                 <w:sz w:val="26"/>
                 <w:szCs w:val="26"/>
-                <w:highlight w:val="yellow"/>
-              </w:rPr>
-            </w:pPr>
-            <w:r>
-              <w:rPr>
-                <w:rFonts w:ascii="Times New Roman" w:eastAsia="Times New Roman" w:hAnsi="Times New Roman" w:cs="Times New Roman"/>
-                <w:color w:val="000000" w:themeColor="text1"/>
-                <w:sz w:val="26"/>
-                <w:szCs w:val="26"/>
-              </w:rPr>
-              <w:t>PB4</w:t>
+                <w:lang w:val="vi-VN"/>
+              </w:rPr>
+            </w:pPr>
+            <w:r>
+              <w:rPr>
+                <w:rFonts w:ascii="Times New Roman" w:eastAsia="Times New Roman" w:hAnsi="Times New Roman" w:cs="Times New Roman"/>
+                <w:color w:val="000000" w:themeColor="text1"/>
+                <w:sz w:val="26"/>
+                <w:szCs w:val="26"/>
+              </w:rPr>
+              <w:t>PB</w:t>
+            </w:r>
+            <w:r>
+              <w:rPr>
+                <w:rFonts w:ascii="Times New Roman" w:eastAsia="Times New Roman" w:hAnsi="Times New Roman" w:cs="Times New Roman"/>
+                <w:color w:val="000000" w:themeColor="text1"/>
+                <w:sz w:val="26"/>
+                <w:szCs w:val="26"/>
+                <w:lang w:val="vi-VN"/>
+              </w:rPr>
+              <w:t>4</w:t>
             </w:r>
           </w:p>
         </w:tc>
@@ -5128,7 +5730,6 @@
                 <w:color w:val="000000" w:themeColor="text1"/>
                 <w:sz w:val="26"/>
                 <w:szCs w:val="26"/>
-                <w:highlight w:val="yellow"/>
               </w:rPr>
             </w:pPr>
             <w:r>
@@ -5167,19 +5768,19 @@
               <w:jc w:val="center"/>
               <w:rPr>
                 <w:rFonts w:ascii="Times New Roman" w:eastAsia="Times New Roman" w:hAnsi="Times New Roman" w:cs="Times New Roman"/>
-                <w:color w:val="000000" w:themeColor="text1"/>
-                <w:sz w:val="26"/>
-                <w:szCs w:val="26"/>
-              </w:rPr>
-            </w:pPr>
-            <w:r>
-              <w:rPr>
-                <w:rFonts w:ascii="Times New Roman" w:eastAsia="Times New Roman" w:hAnsi="Times New Roman" w:cs="Times New Roman"/>
-                <w:color w:val="000000" w:themeColor="text1"/>
-                <w:sz w:val="26"/>
-                <w:szCs w:val="26"/>
-              </w:rPr>
-              <w:t>Nhận đơn</w:t>
+                <w:color w:val="auto"/>
+                <w:sz w:val="26"/>
+                <w:szCs w:val="26"/>
+              </w:rPr>
+            </w:pPr>
+            <w:r>
+              <w:rPr>
+                <w:rFonts w:ascii="Times New Roman" w:eastAsia="Times New Roman" w:hAnsi="Times New Roman" w:cs="Times New Roman"/>
+                <w:color w:val="auto"/>
+                <w:sz w:val="26"/>
+                <w:szCs w:val="26"/>
+              </w:rPr>
+              <w:t>Đăng xuất</w:t>
             </w:r>
           </w:p>
         </w:tc>
@@ -5218,215 +5819,7 @@
                 <w:sz w:val="26"/>
                 <w:szCs w:val="26"/>
               </w:rPr>
-              <w:t>Nhận đơn đặt hàng từ khách hàng nếu thấy phù hợp và xác nhận đơn hàng.</w:t>
-            </w:r>
-          </w:p>
-        </w:tc>
-        <w:tc>
-          <w:tcPr>
-            <w:tcW w:w="1260" w:type="dxa"/>
-            <w:tcBorders>
-              <w:top w:val="single" w:sz="6" w:space="0" w:color="CCCCCC"/>
-              <w:left w:val="single" w:sz="6" w:space="0" w:color="CCCCCC"/>
-              <w:bottom w:val="single" w:sz="6" w:space="0" w:color="000000"/>
-              <w:right w:val="single" w:sz="6" w:space="0" w:color="000000"/>
-            </w:tcBorders>
-            <w:shd w:val="clear" w:color="auto" w:fill="FFFFFF"/>
-            <w:tcMar>
-              <w:top w:w="40" w:type="dxa"/>
-              <w:left w:w="40" w:type="dxa"/>
-              <w:bottom w:w="40" w:type="dxa"/>
-              <w:right w:w="40" w:type="dxa"/>
-            </w:tcMar>
-            <w:vAlign w:val="center"/>
-          </w:tcPr>
-          <w:p>
-            <w:pPr>
-              <w:widowControl w:val="0"/>
-              <w:spacing w:before="0" w:line="360" w:lineRule="auto"/>
-              <w:jc w:val="center"/>
-              <w:rPr>
-                <w:rFonts w:ascii="Times New Roman" w:eastAsia="Times New Roman" w:hAnsi="Times New Roman" w:cs="Times New Roman"/>
-                <w:color w:val="000000" w:themeColor="text1"/>
-                <w:sz w:val="26"/>
-                <w:szCs w:val="26"/>
-              </w:rPr>
-            </w:pPr>
-            <w:r>
-              <w:rPr>
-                <w:rFonts w:ascii="Times New Roman" w:eastAsia="Times New Roman" w:hAnsi="Times New Roman" w:cs="Times New Roman"/>
-                <w:color w:val="000000" w:themeColor="text1"/>
-                <w:sz w:val="26"/>
-                <w:szCs w:val="26"/>
-              </w:rPr>
-              <w:t>M</w:t>
-            </w:r>
-          </w:p>
-        </w:tc>
-      </w:tr>
-      <w:tr>
-        <w:trPr>
-          <w:trHeight w:val="1275"/>
-        </w:trPr>
-        <w:tc>
-          <w:tcPr>
-            <w:tcW w:w="1080" w:type="dxa"/>
-            <w:tcBorders>
-              <w:top w:val="single" w:sz="6" w:space="0" w:color="CCCCCC"/>
-              <w:left w:val="single" w:sz="6" w:space="0" w:color="000000"/>
-              <w:bottom w:val="single" w:sz="6" w:space="0" w:color="000000"/>
-              <w:right w:val="single" w:sz="6" w:space="0" w:color="000000"/>
-            </w:tcBorders>
-            <w:tcMar>
-              <w:top w:w="40" w:type="dxa"/>
-              <w:left w:w="40" w:type="dxa"/>
-              <w:bottom w:w="40" w:type="dxa"/>
-              <w:right w:w="40" w:type="dxa"/>
-            </w:tcMar>
-            <w:vAlign w:val="center"/>
-          </w:tcPr>
-          <w:p>
-            <w:pPr>
-              <w:widowControl w:val="0"/>
-              <w:spacing w:before="0" w:line="360" w:lineRule="auto"/>
-              <w:jc w:val="center"/>
-              <w:rPr>
-                <w:rFonts w:ascii="Times New Roman" w:eastAsia="Times New Roman" w:hAnsi="Times New Roman" w:cs="Times New Roman"/>
-                <w:color w:val="000000" w:themeColor="text1"/>
-                <w:sz w:val="26"/>
-                <w:szCs w:val="26"/>
-              </w:rPr>
-            </w:pPr>
-            <w:r>
-              <w:rPr>
-                <w:rFonts w:ascii="Times New Roman" w:eastAsia="Times New Roman" w:hAnsi="Times New Roman" w:cs="Times New Roman"/>
-                <w:color w:val="000000" w:themeColor="text1"/>
-                <w:sz w:val="26"/>
-                <w:szCs w:val="26"/>
-              </w:rPr>
-              <w:t>PB5</w:t>
-            </w:r>
-          </w:p>
-        </w:tc>
-        <w:tc>
-          <w:tcPr>
-            <w:tcW w:w="1440" w:type="dxa"/>
-            <w:tcBorders>
-              <w:top w:val="single" w:sz="6" w:space="0" w:color="CCCCCC"/>
-              <w:left w:val="single" w:sz="6" w:space="0" w:color="CCCCCC"/>
-              <w:bottom w:val="single" w:sz="6" w:space="0" w:color="000000"/>
-              <w:right w:val="single" w:sz="6" w:space="0" w:color="000000"/>
-            </w:tcBorders>
-            <w:shd w:val="clear" w:color="auto" w:fill="FFFFFF"/>
-            <w:tcMar>
-              <w:top w:w="40" w:type="dxa"/>
-              <w:left w:w="40" w:type="dxa"/>
-              <w:bottom w:w="40" w:type="dxa"/>
-              <w:right w:w="40" w:type="dxa"/>
-            </w:tcMar>
-            <w:vAlign w:val="center"/>
-          </w:tcPr>
-          <w:p>
-            <w:pPr>
-              <w:widowControl w:val="0"/>
-              <w:spacing w:before="0" w:line="360" w:lineRule="auto"/>
-              <w:jc w:val="center"/>
-              <w:rPr>
-                <w:rFonts w:ascii="Times New Roman" w:eastAsia="Times New Roman" w:hAnsi="Times New Roman" w:cs="Times New Roman"/>
-                <w:color w:val="000000" w:themeColor="text1"/>
-                <w:sz w:val="26"/>
-                <w:szCs w:val="26"/>
-              </w:rPr>
-            </w:pPr>
-            <w:r>
-              <w:rPr>
-                <w:rFonts w:ascii="Times New Roman" w:eastAsia="Times New Roman" w:hAnsi="Times New Roman" w:cs="Times New Roman"/>
-                <w:color w:val="000000" w:themeColor="text1"/>
-                <w:sz w:val="26"/>
-                <w:szCs w:val="26"/>
-              </w:rPr>
-              <w:t>Thợ sửa chữa</w:t>
-            </w:r>
-          </w:p>
-        </w:tc>
-        <w:tc>
-          <w:tcPr>
-            <w:tcW w:w="2070" w:type="dxa"/>
-            <w:tcBorders>
-              <w:top w:val="single" w:sz="6" w:space="0" w:color="CCCCCC"/>
-              <w:left w:val="single" w:sz="6" w:space="0" w:color="CCCCCC"/>
-              <w:bottom w:val="single" w:sz="6" w:space="0" w:color="000000"/>
-              <w:right w:val="single" w:sz="6" w:space="0" w:color="000000"/>
-            </w:tcBorders>
-            <w:shd w:val="clear" w:color="auto" w:fill="FFFFFF"/>
-            <w:tcMar>
-              <w:top w:w="40" w:type="dxa"/>
-              <w:left w:w="40" w:type="dxa"/>
-              <w:bottom w:w="40" w:type="dxa"/>
-              <w:right w:w="40" w:type="dxa"/>
-            </w:tcMar>
-            <w:vAlign w:val="center"/>
-          </w:tcPr>
-          <w:p>
-            <w:pPr>
-              <w:widowControl w:val="0"/>
-              <w:spacing w:before="0" w:line="360" w:lineRule="auto"/>
-              <w:jc w:val="center"/>
-              <w:rPr>
-                <w:rFonts w:ascii="Times New Roman" w:eastAsia="Times New Roman" w:hAnsi="Times New Roman" w:cs="Times New Roman"/>
-                <w:color w:val="000000" w:themeColor="text1"/>
-                <w:sz w:val="26"/>
-                <w:szCs w:val="26"/>
-              </w:rPr>
-            </w:pPr>
-            <w:r>
-              <w:rPr>
-                <w:rFonts w:ascii="Times New Roman" w:eastAsia="Times New Roman" w:hAnsi="Times New Roman" w:cs="Times New Roman"/>
-                <w:color w:val="auto"/>
-                <w:sz w:val="26"/>
-                <w:szCs w:val="26"/>
-              </w:rPr>
-              <w:t>Xác nhận đơn</w:t>
-            </w:r>
-          </w:p>
-        </w:tc>
-        <w:tc>
-          <w:tcPr>
-            <w:tcW w:w="3510" w:type="dxa"/>
-            <w:tcBorders>
-              <w:top w:val="single" w:sz="6" w:space="0" w:color="CCCCCC"/>
-              <w:left w:val="single" w:sz="6" w:space="0" w:color="CCCCCC"/>
-              <w:bottom w:val="single" w:sz="6" w:space="0" w:color="000000"/>
-              <w:right w:val="single" w:sz="6" w:space="0" w:color="000000"/>
-            </w:tcBorders>
-            <w:tcMar>
-              <w:top w:w="40" w:type="dxa"/>
-              <w:left w:w="40" w:type="dxa"/>
-              <w:bottom w:w="40" w:type="dxa"/>
-              <w:right w:w="40" w:type="dxa"/>
-            </w:tcMar>
-            <w:vAlign w:val="center"/>
-          </w:tcPr>
-          <w:p>
-            <w:pPr>
-              <w:widowControl w:val="0"/>
-              <w:spacing w:before="0" w:line="360" w:lineRule="auto"/>
-              <w:rPr>
-                <w:rFonts w:ascii="Times New Roman" w:eastAsia="Times New Roman" w:hAnsi="Times New Roman" w:cs="Times New Roman"/>
-                <w:color w:val="000000" w:themeColor="text1"/>
-                <w:sz w:val="26"/>
-                <w:szCs w:val="26"/>
-                <w:highlight w:val="yellow"/>
-              </w:rPr>
-            </w:pPr>
-            <w:r>
-              <w:rPr>
-                <w:rFonts w:ascii="Times New Roman" w:eastAsia="Times New Roman" w:hAnsi="Times New Roman" w:cs="Times New Roman"/>
-                <w:color w:val="000000" w:themeColor="text1"/>
-                <w:sz w:val="26"/>
-                <w:szCs w:val="26"/>
-              </w:rPr>
-              <w:t>Tôi có thể chấp nhận hoặc từ chối đơn hàng.</w:t>
+              <w:t>Tôi muốn đăng xuất tài khoản.</w:t>
             </w:r>
           </w:p>
         </w:tc>
@@ -5503,16 +5896,27 @@
                 <w:color w:val="000000" w:themeColor="text1"/>
                 <w:sz w:val="26"/>
                 <w:szCs w:val="26"/>
-              </w:rPr>
-            </w:pPr>
-            <w:r>
-              <w:rPr>
-                <w:rFonts w:ascii="Times New Roman" w:eastAsia="Times New Roman" w:hAnsi="Times New Roman" w:cs="Times New Roman"/>
-                <w:color w:val="000000" w:themeColor="text1"/>
-                <w:sz w:val="26"/>
-                <w:szCs w:val="26"/>
-              </w:rPr>
-              <w:t>PB6</w:t>
+                <w:lang w:val="vi-VN"/>
+              </w:rPr>
+            </w:pPr>
+            <w:r>
+              <w:rPr>
+                <w:rFonts w:ascii="Times New Roman" w:eastAsia="Times New Roman" w:hAnsi="Times New Roman" w:cs="Times New Roman"/>
+                <w:color w:val="000000" w:themeColor="text1"/>
+                <w:sz w:val="26"/>
+                <w:szCs w:val="26"/>
+              </w:rPr>
+              <w:t>PB</w:t>
+            </w:r>
+            <w:r>
+              <w:rPr>
+                <w:rFonts w:ascii="Times New Roman" w:eastAsia="Times New Roman" w:hAnsi="Times New Roman" w:cs="Times New Roman"/>
+                <w:color w:val="000000" w:themeColor="text1"/>
+                <w:sz w:val="26"/>
+                <w:szCs w:val="26"/>
+                <w:lang w:val="vi-VN"/>
+              </w:rPr>
+              <w:t>5</w:t>
             </w:r>
           </w:p>
         </w:tc>
@@ -5590,11 +5994,11 @@
             <w:r>
               <w:rPr>
                 <w:rFonts w:ascii="Times New Roman" w:eastAsia="Times New Roman" w:hAnsi="Times New Roman" w:cs="Times New Roman"/>
-                <w:color w:val="auto"/>
-                <w:sz w:val="26"/>
-                <w:szCs w:val="26"/>
-              </w:rPr>
-              <w:t>Đăng xuất</w:t>
+                <w:color w:val="000000" w:themeColor="text1"/>
+                <w:sz w:val="26"/>
+                <w:szCs w:val="26"/>
+              </w:rPr>
+              <w:t>Nhận đơn</w:t>
             </w:r>
           </w:p>
         </w:tc>
@@ -5633,7 +6037,225 @@
                 <w:sz w:val="26"/>
                 <w:szCs w:val="26"/>
               </w:rPr>
-              <w:t>Tôi muốn đăng xuất tài khoản.</w:t>
+              <w:t>Nhận đơn đặt hàng từ khách hàng nếu thấy phù hợp và xác nhận đơn hàng.</w:t>
+            </w:r>
+          </w:p>
+        </w:tc>
+        <w:tc>
+          <w:tcPr>
+            <w:tcW w:w="1260" w:type="dxa"/>
+            <w:tcBorders>
+              <w:top w:val="single" w:sz="6" w:space="0" w:color="CCCCCC"/>
+              <w:left w:val="single" w:sz="6" w:space="0" w:color="CCCCCC"/>
+              <w:bottom w:val="single" w:sz="6" w:space="0" w:color="000000"/>
+              <w:right w:val="single" w:sz="6" w:space="0" w:color="000000"/>
+            </w:tcBorders>
+            <w:shd w:val="clear" w:color="auto" w:fill="FFFFFF"/>
+            <w:tcMar>
+              <w:top w:w="40" w:type="dxa"/>
+              <w:left w:w="40" w:type="dxa"/>
+              <w:bottom w:w="40" w:type="dxa"/>
+              <w:right w:w="40" w:type="dxa"/>
+            </w:tcMar>
+            <w:vAlign w:val="center"/>
+          </w:tcPr>
+          <w:p>
+            <w:pPr>
+              <w:widowControl w:val="0"/>
+              <w:spacing w:before="0" w:line="360" w:lineRule="auto"/>
+              <w:jc w:val="center"/>
+              <w:rPr>
+                <w:rFonts w:ascii="Times New Roman" w:eastAsia="Times New Roman" w:hAnsi="Times New Roman" w:cs="Times New Roman"/>
+                <w:color w:val="000000" w:themeColor="text1"/>
+                <w:sz w:val="26"/>
+                <w:szCs w:val="26"/>
+              </w:rPr>
+            </w:pPr>
+            <w:r>
+              <w:rPr>
+                <w:rFonts w:ascii="Times New Roman" w:eastAsia="Times New Roman" w:hAnsi="Times New Roman" w:cs="Times New Roman"/>
+                <w:color w:val="000000" w:themeColor="text1"/>
+                <w:sz w:val="26"/>
+                <w:szCs w:val="26"/>
+              </w:rPr>
+              <w:t>M</w:t>
+            </w:r>
+          </w:p>
+        </w:tc>
+      </w:tr>
+      <w:tr>
+        <w:trPr>
+          <w:trHeight w:val="911"/>
+        </w:trPr>
+        <w:tc>
+          <w:tcPr>
+            <w:tcW w:w="1080" w:type="dxa"/>
+            <w:tcBorders>
+              <w:top w:val="single" w:sz="6" w:space="0" w:color="CCCCCC"/>
+              <w:left w:val="single" w:sz="6" w:space="0" w:color="000000"/>
+              <w:bottom w:val="single" w:sz="6" w:space="0" w:color="000000"/>
+              <w:right w:val="single" w:sz="6" w:space="0" w:color="000000"/>
+            </w:tcBorders>
+            <w:tcMar>
+              <w:top w:w="40" w:type="dxa"/>
+              <w:left w:w="40" w:type="dxa"/>
+              <w:bottom w:w="40" w:type="dxa"/>
+              <w:right w:w="40" w:type="dxa"/>
+            </w:tcMar>
+            <w:vAlign w:val="center"/>
+          </w:tcPr>
+          <w:p>
+            <w:pPr>
+              <w:widowControl w:val="0"/>
+              <w:spacing w:before="0" w:line="360" w:lineRule="auto"/>
+              <w:jc w:val="center"/>
+              <w:rPr>
+                <w:rFonts w:ascii="Times New Roman" w:eastAsia="Times New Roman" w:hAnsi="Times New Roman" w:cs="Times New Roman"/>
+                <w:color w:val="000000" w:themeColor="text1"/>
+                <w:sz w:val="26"/>
+                <w:szCs w:val="26"/>
+                <w:lang w:val="vi-VN"/>
+              </w:rPr>
+            </w:pPr>
+            <w:r>
+              <w:rPr>
+                <w:rFonts w:ascii="Times New Roman" w:eastAsia="Times New Roman" w:hAnsi="Times New Roman" w:cs="Times New Roman"/>
+                <w:color w:val="000000" w:themeColor="text1"/>
+                <w:sz w:val="26"/>
+                <w:szCs w:val="26"/>
+              </w:rPr>
+              <w:t>PB</w:t>
+            </w:r>
+            <w:r>
+              <w:rPr>
+                <w:rFonts w:ascii="Times New Roman" w:eastAsia="Times New Roman" w:hAnsi="Times New Roman" w:cs="Times New Roman"/>
+                <w:color w:val="000000" w:themeColor="text1"/>
+                <w:sz w:val="26"/>
+                <w:szCs w:val="26"/>
+                <w:lang w:val="vi-VN"/>
+              </w:rPr>
+              <w:t>6</w:t>
+            </w:r>
+          </w:p>
+        </w:tc>
+        <w:tc>
+          <w:tcPr>
+            <w:tcW w:w="1440" w:type="dxa"/>
+            <w:tcBorders>
+              <w:top w:val="single" w:sz="6" w:space="0" w:color="CCCCCC"/>
+              <w:left w:val="single" w:sz="6" w:space="0" w:color="CCCCCC"/>
+              <w:bottom w:val="single" w:sz="6" w:space="0" w:color="000000"/>
+              <w:right w:val="single" w:sz="6" w:space="0" w:color="000000"/>
+            </w:tcBorders>
+            <w:shd w:val="clear" w:color="auto" w:fill="FFFFFF"/>
+            <w:tcMar>
+              <w:top w:w="40" w:type="dxa"/>
+              <w:left w:w="40" w:type="dxa"/>
+              <w:bottom w:w="40" w:type="dxa"/>
+              <w:right w:w="40" w:type="dxa"/>
+            </w:tcMar>
+            <w:vAlign w:val="center"/>
+          </w:tcPr>
+          <w:p>
+            <w:pPr>
+              <w:widowControl w:val="0"/>
+              <w:spacing w:before="0" w:line="360" w:lineRule="auto"/>
+              <w:jc w:val="center"/>
+              <w:rPr>
+                <w:rFonts w:ascii="Times New Roman" w:eastAsia="Times New Roman" w:hAnsi="Times New Roman" w:cs="Times New Roman"/>
+                <w:color w:val="000000" w:themeColor="text1"/>
+                <w:sz w:val="26"/>
+                <w:szCs w:val="26"/>
+              </w:rPr>
+            </w:pPr>
+            <w:r>
+              <w:rPr>
+                <w:rFonts w:ascii="Times New Roman" w:eastAsia="Times New Roman" w:hAnsi="Times New Roman" w:cs="Times New Roman"/>
+                <w:color w:val="000000" w:themeColor="text1"/>
+                <w:sz w:val="26"/>
+                <w:szCs w:val="26"/>
+              </w:rPr>
+              <w:t>Thợ sửa chữa</w:t>
+            </w:r>
+          </w:p>
+        </w:tc>
+        <w:tc>
+          <w:tcPr>
+            <w:tcW w:w="2070" w:type="dxa"/>
+            <w:tcBorders>
+              <w:top w:val="single" w:sz="6" w:space="0" w:color="CCCCCC"/>
+              <w:left w:val="single" w:sz="6" w:space="0" w:color="CCCCCC"/>
+              <w:bottom w:val="single" w:sz="6" w:space="0" w:color="000000"/>
+              <w:right w:val="single" w:sz="6" w:space="0" w:color="000000"/>
+            </w:tcBorders>
+            <w:shd w:val="clear" w:color="auto" w:fill="FFFFFF"/>
+            <w:tcMar>
+              <w:top w:w="40" w:type="dxa"/>
+              <w:left w:w="40" w:type="dxa"/>
+              <w:bottom w:w="40" w:type="dxa"/>
+              <w:right w:w="40" w:type="dxa"/>
+            </w:tcMar>
+            <w:vAlign w:val="center"/>
+          </w:tcPr>
+          <w:p>
+            <w:pPr>
+              <w:widowControl w:val="0"/>
+              <w:spacing w:before="0" w:line="360" w:lineRule="auto"/>
+              <w:jc w:val="center"/>
+              <w:rPr>
+                <w:rFonts w:ascii="Times New Roman" w:eastAsia="Times New Roman" w:hAnsi="Times New Roman" w:cs="Times New Roman"/>
+                <w:color w:val="auto"/>
+                <w:sz w:val="26"/>
+                <w:szCs w:val="26"/>
+              </w:rPr>
+            </w:pPr>
+            <w:r>
+              <w:rPr>
+                <w:rFonts w:ascii="Times New Roman" w:eastAsia="Times New Roman" w:hAnsi="Times New Roman" w:cs="Times New Roman"/>
+                <w:color w:val="auto"/>
+                <w:sz w:val="26"/>
+                <w:szCs w:val="26"/>
+              </w:rPr>
+              <w:t>Xác nhận đơn</w:t>
+            </w:r>
+          </w:p>
+        </w:tc>
+        <w:tc>
+          <w:tcPr>
+            <w:tcW w:w="3510" w:type="dxa"/>
+            <w:tcBorders>
+              <w:top w:val="single" w:sz="6" w:space="0" w:color="CCCCCC"/>
+              <w:left w:val="single" w:sz="6" w:space="0" w:color="CCCCCC"/>
+              <w:bottom w:val="single" w:sz="6" w:space="0" w:color="000000"/>
+              <w:right w:val="single" w:sz="6" w:space="0" w:color="000000"/>
+            </w:tcBorders>
+            <w:tcMar>
+              <w:top w:w="40" w:type="dxa"/>
+              <w:left w:w="40" w:type="dxa"/>
+              <w:bottom w:w="40" w:type="dxa"/>
+              <w:right w:w="40" w:type="dxa"/>
+            </w:tcMar>
+            <w:vAlign w:val="center"/>
+          </w:tcPr>
+          <w:p>
+            <w:pPr>
+              <w:widowControl w:val="0"/>
+              <w:spacing w:before="0" w:line="360" w:lineRule="auto"/>
+              <w:rPr>
+                <w:rFonts w:ascii="Times New Roman" w:eastAsia="Times New Roman" w:hAnsi="Times New Roman" w:cs="Times New Roman"/>
+                <w:color w:val="000000" w:themeColor="text1"/>
+                <w:sz w:val="26"/>
+                <w:szCs w:val="26"/>
+              </w:rPr>
+            </w:pPr>
+            <w:r>
+              <w:rPr>
+                <w:rFonts w:ascii="Times New Roman" w:eastAsia="Times New Roman" w:hAnsi="Times New Roman" w:cs="Times New Roman"/>
+                <w:color w:val="000000" w:themeColor="text1"/>
+                <w:sz w:val="26"/>
+                <w:szCs w:val="26"/>
+              </w:rPr>
+              <w:t>Tôi có thể chấp nhận hoặc từ chối đơn hàng.</w:t>
             </w:r>
           </w:p>
         </w:tc>
@@ -7389,8 +8011,8 @@
           <w:szCs w:val="26"/>
         </w:rPr>
       </w:pPr>
-      <w:bookmarkStart w:id="11" w:name="_heading=h.26in1rg" w:colFirst="0" w:colLast="0"/>
-      <w:bookmarkEnd w:id="11"/>
+      <w:bookmarkStart w:id="10" w:name="_heading=h.26in1rg" w:colFirst="0" w:colLast="0"/>
+      <w:bookmarkEnd w:id="10"/>
     </w:p>
     <w:p/>
     <w:p/>
@@ -8200,7 +8822,7 @@
       </w:tr>
       <w:tr>
         <w:trPr>
-          <w:trHeight w:val="814"/>
+          <w:trHeight w:val="870"/>
         </w:trPr>
         <w:tc>
           <w:tcPr>
@@ -8228,16 +8850,27 @@
                 <w:color w:val="000000" w:themeColor="text1"/>
                 <w:sz w:val="26"/>
                 <w:szCs w:val="26"/>
-              </w:rPr>
-            </w:pPr>
-            <w:r>
-              <w:rPr>
-                <w:rFonts w:ascii="Times New Roman" w:eastAsia="Times New Roman" w:hAnsi="Times New Roman" w:cs="Times New Roman"/>
-                <w:color w:val="000000" w:themeColor="text1"/>
-                <w:sz w:val="26"/>
-                <w:szCs w:val="26"/>
-              </w:rPr>
-              <w:t>PB4</w:t>
+                <w:lang w:val="vi-VN"/>
+              </w:rPr>
+            </w:pPr>
+            <w:r>
+              <w:rPr>
+                <w:rFonts w:ascii="Times New Roman" w:eastAsia="Times New Roman" w:hAnsi="Times New Roman" w:cs="Times New Roman"/>
+                <w:color w:val="000000" w:themeColor="text1"/>
+                <w:sz w:val="26"/>
+                <w:szCs w:val="26"/>
+              </w:rPr>
+              <w:t>PB</w:t>
+            </w:r>
+            <w:r>
+              <w:rPr>
+                <w:rFonts w:ascii="Times New Roman" w:eastAsia="Times New Roman" w:hAnsi="Times New Roman" w:cs="Times New Roman"/>
+                <w:color w:val="000000" w:themeColor="text1"/>
+                <w:sz w:val="26"/>
+                <w:szCs w:val="26"/>
+                <w:lang w:val="vi-VN"/>
+              </w:rPr>
+              <w:t>4</w:t>
             </w:r>
           </w:p>
         </w:tc>
@@ -8280,7 +8913,7 @@
                 <w:sz w:val="26"/>
                 <w:szCs w:val="26"/>
               </w:rPr>
-              <w:t>Tìm kiếm</w:t>
+              <w:t>Đăng xuất</w:t>
             </w:r>
           </w:p>
         </w:tc>
@@ -8328,7 +8961,7 @@
                 <w:sz w:val="26"/>
                 <w:szCs w:val="26"/>
               </w:rPr>
-              <w:t>Tìm kiếm địa chỉ, khung giờ, giá cả và thợ đáp ứng được vấn đề của khách hàng.</w:t>
+              <w:t>Người dùng đăng xuất khỏi website.</w:t>
             </w:r>
           </w:p>
         </w:tc>
@@ -8369,7 +9002,7 @@
                 <w:sz w:val="26"/>
                 <w:szCs w:val="26"/>
               </w:rPr>
-              <w:t>H</w:t>
+              <w:t>M</w:t>
             </w:r>
           </w:p>
         </w:tc>
@@ -8404,16 +9037,27 @@
                 <w:color w:val="000000" w:themeColor="text1"/>
                 <w:sz w:val="26"/>
                 <w:szCs w:val="26"/>
-              </w:rPr>
-            </w:pPr>
-            <w:r>
-              <w:rPr>
-                <w:rFonts w:ascii="Times New Roman" w:eastAsia="Times New Roman" w:hAnsi="Times New Roman" w:cs="Times New Roman"/>
-                <w:color w:val="000000" w:themeColor="text1"/>
-                <w:sz w:val="26"/>
-                <w:szCs w:val="26"/>
-              </w:rPr>
-              <w:t>PB5</w:t>
+                <w:lang w:val="vi-VN"/>
+              </w:rPr>
+            </w:pPr>
+            <w:r>
+              <w:rPr>
+                <w:rFonts w:ascii="Times New Roman" w:eastAsia="Times New Roman" w:hAnsi="Times New Roman" w:cs="Times New Roman"/>
+                <w:color w:val="000000" w:themeColor="text1"/>
+                <w:sz w:val="26"/>
+                <w:szCs w:val="26"/>
+              </w:rPr>
+              <w:t>PB</w:t>
+            </w:r>
+            <w:r>
+              <w:rPr>
+                <w:rFonts w:ascii="Times New Roman" w:eastAsia="Times New Roman" w:hAnsi="Times New Roman" w:cs="Times New Roman"/>
+                <w:color w:val="000000" w:themeColor="text1"/>
+                <w:sz w:val="26"/>
+                <w:szCs w:val="26"/>
+                <w:lang w:val="vi-VN"/>
+              </w:rPr>
+              <w:t>5</w:t>
             </w:r>
           </w:p>
         </w:tc>
@@ -8456,7 +9100,7 @@
                 <w:sz w:val="26"/>
                 <w:szCs w:val="26"/>
               </w:rPr>
-              <w:t>Đặt đơn</w:t>
+              <w:t>Tìm kiếm</w:t>
             </w:r>
           </w:p>
         </w:tc>
@@ -8504,7 +9148,7 @@
                 <w:sz w:val="26"/>
                 <w:szCs w:val="26"/>
               </w:rPr>
-              <w:t>Chọn và liên hệ với thợ.</w:t>
+              <w:t>Tìm kiếm địa chỉ, khung giờ, giá cả và thợ đáp ứng được vấn đề của khách hàng.</w:t>
             </w:r>
           </w:p>
         </w:tc>
@@ -8545,14 +9189,14 @@
                 <w:sz w:val="26"/>
                 <w:szCs w:val="26"/>
               </w:rPr>
-              <w:t>M</w:t>
+              <w:t>H</w:t>
             </w:r>
           </w:p>
         </w:tc>
       </w:tr>
       <w:tr>
         <w:trPr>
-          <w:trHeight w:val="1252"/>
+          <w:trHeight w:val="814"/>
         </w:trPr>
         <w:tc>
           <w:tcPr>
@@ -8580,16 +9224,27 @@
                 <w:color w:val="000000" w:themeColor="text1"/>
                 <w:sz w:val="26"/>
                 <w:szCs w:val="26"/>
-              </w:rPr>
-            </w:pPr>
-            <w:r>
-              <w:rPr>
-                <w:rFonts w:ascii="Times New Roman" w:eastAsia="Times New Roman" w:hAnsi="Times New Roman" w:cs="Times New Roman"/>
-                <w:color w:val="000000" w:themeColor="text1"/>
-                <w:sz w:val="26"/>
-                <w:szCs w:val="26"/>
-              </w:rPr>
-              <w:t>PB6</w:t>
+                <w:lang w:val="vi-VN"/>
+              </w:rPr>
+            </w:pPr>
+            <w:r>
+              <w:rPr>
+                <w:rFonts w:ascii="Times New Roman" w:eastAsia="Times New Roman" w:hAnsi="Times New Roman" w:cs="Times New Roman"/>
+                <w:color w:val="000000" w:themeColor="text1"/>
+                <w:sz w:val="26"/>
+                <w:szCs w:val="26"/>
+              </w:rPr>
+              <w:t>PB</w:t>
+            </w:r>
+            <w:r>
+              <w:rPr>
+                <w:rFonts w:ascii="Times New Roman" w:eastAsia="Times New Roman" w:hAnsi="Times New Roman" w:cs="Times New Roman"/>
+                <w:color w:val="000000" w:themeColor="text1"/>
+                <w:sz w:val="26"/>
+                <w:szCs w:val="26"/>
+                <w:lang w:val="vi-VN"/>
+              </w:rPr>
+              <w:t>6</w:t>
             </w:r>
           </w:p>
         </w:tc>
@@ -8632,7 +9287,7 @@
                 <w:sz w:val="26"/>
                 <w:szCs w:val="26"/>
               </w:rPr>
-              <w:t>Xác nhận đơn</w:t>
+              <w:t>Đặt đơn</w:t>
             </w:r>
           </w:p>
         </w:tc>
@@ -8680,7 +9335,7 @@
                 <w:sz w:val="26"/>
                 <w:szCs w:val="26"/>
               </w:rPr>
-              <w:t>Xem lại thông tin đã chính xác chưa và đặt đơn, nếu không chính xác thì có thể cập nhật lại đơn.</w:t>
+              <w:t>Chọn và liên hệ với thợ.</w:t>
             </w:r>
           </w:p>
         </w:tc>
@@ -8721,14 +9376,14 @@
                 <w:sz w:val="26"/>
                 <w:szCs w:val="26"/>
               </w:rPr>
-              <w:t>H</w:t>
+              <w:t>M</w:t>
             </w:r>
           </w:p>
         </w:tc>
       </w:tr>
       <w:tr>
         <w:trPr>
-          <w:trHeight w:val="805"/>
+          <w:trHeight w:val="1252"/>
         </w:trPr>
         <w:tc>
           <w:tcPr>
@@ -8736,36 +9391,47 @@
             <w:tcBorders>
               <w:top w:val="single" w:sz="6" w:space="0" w:color="CCCCCC"/>
               <w:left w:val="single" w:sz="6" w:space="0" w:color="000000"/>
-              <w:bottom w:val="single" w:sz="6" w:space="0" w:color="CCCCCC"/>
-              <w:right w:val="single" w:sz="6" w:space="0" w:color="000000"/>
-            </w:tcBorders>
-            <w:tcMar>
-              <w:top w:w="40" w:type="dxa"/>
-              <w:left w:w="40" w:type="dxa"/>
-              <w:bottom w:w="40" w:type="dxa"/>
-              <w:right w:w="40" w:type="dxa"/>
-            </w:tcMar>
-            <w:vAlign w:val="center"/>
-          </w:tcPr>
-          <w:p>
-            <w:pPr>
-              <w:widowControl w:val="0"/>
-              <w:spacing w:before="0" w:line="360" w:lineRule="auto"/>
-              <w:rPr>
-                <w:rFonts w:ascii="Times New Roman" w:eastAsia="Times New Roman" w:hAnsi="Times New Roman" w:cs="Times New Roman"/>
-                <w:color w:val="000000" w:themeColor="text1"/>
-                <w:sz w:val="26"/>
-                <w:szCs w:val="26"/>
-              </w:rPr>
-            </w:pPr>
-            <w:r>
-              <w:rPr>
-                <w:rFonts w:ascii="Times New Roman" w:eastAsia="Times New Roman" w:hAnsi="Times New Roman" w:cs="Times New Roman"/>
-                <w:color w:val="000000" w:themeColor="text1"/>
-                <w:sz w:val="26"/>
-                <w:szCs w:val="26"/>
-              </w:rPr>
-              <w:t>PB7</w:t>
+              <w:bottom w:val="single" w:sz="6" w:space="0" w:color="000000"/>
+              <w:right w:val="single" w:sz="6" w:space="0" w:color="000000"/>
+            </w:tcBorders>
+            <w:tcMar>
+              <w:top w:w="40" w:type="dxa"/>
+              <w:left w:w="40" w:type="dxa"/>
+              <w:bottom w:w="40" w:type="dxa"/>
+              <w:right w:w="40" w:type="dxa"/>
+            </w:tcMar>
+            <w:vAlign w:val="center"/>
+          </w:tcPr>
+          <w:p>
+            <w:pPr>
+              <w:widowControl w:val="0"/>
+              <w:spacing w:before="0" w:line="360" w:lineRule="auto"/>
+              <w:rPr>
+                <w:rFonts w:ascii="Times New Roman" w:eastAsia="Times New Roman" w:hAnsi="Times New Roman" w:cs="Times New Roman"/>
+                <w:color w:val="000000" w:themeColor="text1"/>
+                <w:sz w:val="26"/>
+                <w:szCs w:val="26"/>
+                <w:lang w:val="vi-VN"/>
+              </w:rPr>
+            </w:pPr>
+            <w:r>
+              <w:rPr>
+                <w:rFonts w:ascii="Times New Roman" w:eastAsia="Times New Roman" w:hAnsi="Times New Roman" w:cs="Times New Roman"/>
+                <w:color w:val="000000" w:themeColor="text1"/>
+                <w:sz w:val="26"/>
+                <w:szCs w:val="26"/>
+              </w:rPr>
+              <w:t>PB</w:t>
+            </w:r>
+            <w:r>
+              <w:rPr>
+                <w:rFonts w:ascii="Times New Roman" w:eastAsia="Times New Roman" w:hAnsi="Times New Roman" w:cs="Times New Roman"/>
+                <w:color w:val="000000" w:themeColor="text1"/>
+                <w:sz w:val="26"/>
+                <w:szCs w:val="26"/>
+                <w:lang w:val="vi-VN"/>
+              </w:rPr>
+              <w:t>7</w:t>
             </w:r>
           </w:p>
         </w:tc>
@@ -8775,7 +9441,7 @@
             <w:tcBorders>
               <w:top w:val="single" w:sz="6" w:space="0" w:color="CCCCCC"/>
               <w:left w:val="single" w:sz="6" w:space="0" w:color="CCCCCC"/>
-              <w:bottom w:val="single" w:sz="6" w:space="0" w:color="CCCCCC"/>
+              <w:bottom w:val="single" w:sz="6" w:space="0" w:color="000000"/>
               <w:right w:val="single" w:sz="6" w:space="0" w:color="000000"/>
             </w:tcBorders>
             <w:shd w:val="clear" w:color="auto" w:fill="auto"/>
@@ -8808,7 +9474,7 @@
                 <w:sz w:val="26"/>
                 <w:szCs w:val="26"/>
               </w:rPr>
-              <w:t>Nhận đơn</w:t>
+              <w:t>Xác nhận đơn</w:t>
             </w:r>
           </w:p>
         </w:tc>
@@ -8818,10 +9484,10 @@
             <w:tcBorders>
               <w:top w:val="single" w:sz="6" w:space="0" w:color="CCCCCC"/>
               <w:left w:val="single" w:sz="6" w:space="0" w:color="CCCCCC"/>
-              <w:bottom w:val="single" w:sz="6" w:space="0" w:color="CCCCCC"/>
-              <w:right w:val="single" w:sz="6" w:space="0" w:color="000000"/>
-            </w:tcBorders>
-            <w:shd w:val="clear" w:color="auto" w:fill="FFFFFF"/>
+              <w:bottom w:val="single" w:sz="6" w:space="0" w:color="000000"/>
+              <w:right w:val="single" w:sz="6" w:space="0" w:color="000000"/>
+            </w:tcBorders>
+            <w:shd w:val="clear" w:color="auto" w:fill="auto"/>
             <w:tcMar>
               <w:top w:w="40" w:type="dxa"/>
               <w:left w:w="40" w:type="dxa"/>
@@ -8856,20 +9522,116 @@
                 <w:sz w:val="26"/>
                 <w:szCs w:val="26"/>
               </w:rPr>
-              <w:t>Kiểm tra và xác nhận đơn hàng.</w:t>
+              <w:t>Xem lại thông tin đã chính xác chưa và đặt đơn, nếu không chính xác thì có thể cập nhật lại đơn.</w:t>
             </w:r>
           </w:p>
         </w:tc>
         <w:tc>
           <w:tcPr>
             <w:tcW w:w="1191" w:type="dxa"/>
+            <w:tcBorders>
+              <w:top w:val="single" w:sz="6" w:space="0" w:color="CCCCCC"/>
+              <w:left w:val="single" w:sz="6" w:space="0" w:color="CCCCCC"/>
+              <w:bottom w:val="single" w:sz="6" w:space="0" w:color="000000"/>
+              <w:right w:val="single" w:sz="6" w:space="0" w:color="000000"/>
+            </w:tcBorders>
+            <w:shd w:val="clear" w:color="auto" w:fill="FFFFFF"/>
+            <w:tcMar>
+              <w:top w:w="40" w:type="dxa"/>
+              <w:left w:w="40" w:type="dxa"/>
+              <w:bottom w:w="40" w:type="dxa"/>
+              <w:right w:w="40" w:type="dxa"/>
+            </w:tcMar>
+            <w:vAlign w:val="center"/>
+          </w:tcPr>
+          <w:p>
+            <w:pPr>
+              <w:widowControl w:val="0"/>
+              <w:spacing w:before="0" w:line="360" w:lineRule="auto"/>
+              <w:jc w:val="center"/>
+              <w:rPr>
+                <w:rFonts w:ascii="Times New Roman" w:eastAsia="Times New Roman" w:hAnsi="Times New Roman" w:cs="Times New Roman"/>
+                <w:color w:val="000000" w:themeColor="text1"/>
+                <w:sz w:val="26"/>
+                <w:szCs w:val="26"/>
+              </w:rPr>
+            </w:pPr>
+            <w:r>
+              <w:rPr>
+                <w:rFonts w:ascii="Times New Roman" w:eastAsia="Times New Roman" w:hAnsi="Times New Roman" w:cs="Times New Roman"/>
+                <w:color w:val="000000" w:themeColor="text1"/>
+                <w:sz w:val="26"/>
+                <w:szCs w:val="26"/>
+              </w:rPr>
+              <w:t>H</w:t>
+            </w:r>
+          </w:p>
+        </w:tc>
+      </w:tr>
+      <w:tr>
+        <w:trPr>
+          <w:trHeight w:val="805"/>
+        </w:trPr>
+        <w:tc>
+          <w:tcPr>
+            <w:tcW w:w="828" w:type="dxa"/>
+            <w:tcBorders>
+              <w:top w:val="single" w:sz="6" w:space="0" w:color="CCCCCC"/>
+              <w:left w:val="single" w:sz="6" w:space="0" w:color="000000"/>
+              <w:bottom w:val="single" w:sz="6" w:space="0" w:color="CCCCCC"/>
+              <w:right w:val="single" w:sz="6" w:space="0" w:color="000000"/>
+            </w:tcBorders>
+            <w:tcMar>
+              <w:top w:w="40" w:type="dxa"/>
+              <w:left w:w="40" w:type="dxa"/>
+              <w:bottom w:w="40" w:type="dxa"/>
+              <w:right w:w="40" w:type="dxa"/>
+            </w:tcMar>
+            <w:vAlign w:val="center"/>
+          </w:tcPr>
+          <w:p>
+            <w:pPr>
+              <w:widowControl w:val="0"/>
+              <w:spacing w:before="0" w:line="360" w:lineRule="auto"/>
+              <w:rPr>
+                <w:rFonts w:ascii="Times New Roman" w:eastAsia="Times New Roman" w:hAnsi="Times New Roman" w:cs="Times New Roman"/>
+                <w:color w:val="000000" w:themeColor="text1"/>
+                <w:sz w:val="26"/>
+                <w:szCs w:val="26"/>
+                <w:lang w:val="vi-VN"/>
+              </w:rPr>
+            </w:pPr>
+            <w:r>
+              <w:rPr>
+                <w:rFonts w:ascii="Times New Roman" w:eastAsia="Times New Roman" w:hAnsi="Times New Roman" w:cs="Times New Roman"/>
+                <w:color w:val="000000" w:themeColor="text1"/>
+                <w:sz w:val="26"/>
+                <w:szCs w:val="26"/>
+              </w:rPr>
+              <w:t>PB</w:t>
+            </w:r>
+            <w:r>
+              <w:rPr>
+                <w:rFonts w:ascii="Times New Roman" w:eastAsia="Times New Roman" w:hAnsi="Times New Roman" w:cs="Times New Roman"/>
+                <w:color w:val="000000" w:themeColor="text1"/>
+                <w:sz w:val="26"/>
+                <w:szCs w:val="26"/>
+                <w:lang w:val="vi-VN"/>
+              </w:rPr>
+              <w:t>8</w:t>
+            </w:r>
+          </w:p>
+        </w:tc>
+        <w:tc>
+          <w:tcPr>
+            <w:tcW w:w="2312" w:type="dxa"/>
             <w:tcBorders>
               <w:top w:val="single" w:sz="6" w:space="0" w:color="CCCCCC"/>
               <w:left w:val="single" w:sz="6" w:space="0" w:color="CCCCCC"/>
               <w:bottom w:val="single" w:sz="6" w:space="0" w:color="CCCCCC"/>
               <w:right w:val="single" w:sz="6" w:space="0" w:color="000000"/>
             </w:tcBorders>
-            <w:shd w:val="clear" w:color="auto" w:fill="FFFFFF"/>
+            <w:shd w:val="clear" w:color="auto" w:fill="auto"/>
             <w:tcMar>
               <w:top w:w="40" w:type="dxa"/>
               <w:left w:w="40" w:type="dxa"/>
@@ -8885,91 +9647,6 @@
               <w:jc w:val="center"/>
               <w:rPr>
                 <w:rFonts w:ascii="Times New Roman" w:eastAsia="Times New Roman" w:hAnsi="Times New Roman" w:cs="Times New Roman"/>
-                <w:color w:val="000000" w:themeColor="text1"/>
-                <w:sz w:val="26"/>
-                <w:szCs w:val="26"/>
-              </w:rPr>
-            </w:pPr>
-            <w:r>
-              <w:rPr>
-                <w:rFonts w:ascii="Times New Roman" w:eastAsia="Times New Roman" w:hAnsi="Times New Roman" w:cs="Times New Roman"/>
-                <w:color w:val="000000" w:themeColor="text1"/>
-                <w:sz w:val="26"/>
-                <w:szCs w:val="26"/>
-              </w:rPr>
-              <w:t>M</w:t>
-            </w:r>
-          </w:p>
-        </w:tc>
-      </w:tr>
-      <w:tr>
-        <w:trPr>
-          <w:trHeight w:val="889"/>
-        </w:trPr>
-        <w:tc>
-          <w:tcPr>
-            <w:tcW w:w="828" w:type="dxa"/>
-            <w:tcBorders>
-              <w:top w:val="single" w:sz="6" w:space="0" w:color="CCCCCC"/>
-              <w:left w:val="single" w:sz="6" w:space="0" w:color="000000"/>
-              <w:bottom w:val="single" w:sz="6" w:space="0" w:color="CCCCCC"/>
-              <w:right w:val="single" w:sz="6" w:space="0" w:color="000000"/>
-            </w:tcBorders>
-            <w:tcMar>
-              <w:top w:w="40" w:type="dxa"/>
-              <w:left w:w="40" w:type="dxa"/>
-              <w:bottom w:w="40" w:type="dxa"/>
-              <w:right w:w="40" w:type="dxa"/>
-            </w:tcMar>
-            <w:vAlign w:val="center"/>
-          </w:tcPr>
-          <w:p>
-            <w:pPr>
-              <w:widowControl w:val="0"/>
-              <w:spacing w:before="0" w:line="360" w:lineRule="auto"/>
-              <w:rPr>
-                <w:rFonts w:ascii="Times New Roman" w:eastAsia="Times New Roman" w:hAnsi="Times New Roman" w:cs="Times New Roman"/>
-                <w:color w:val="000000" w:themeColor="text1"/>
-                <w:sz w:val="26"/>
-                <w:szCs w:val="26"/>
-              </w:rPr>
-            </w:pPr>
-            <w:r>
-              <w:rPr>
-                <w:rFonts w:ascii="Times New Roman" w:eastAsia="Times New Roman" w:hAnsi="Times New Roman" w:cs="Times New Roman"/>
-                <w:color w:val="000000" w:themeColor="text1"/>
-                <w:sz w:val="26"/>
-                <w:szCs w:val="26"/>
-              </w:rPr>
-              <w:t>PB8</w:t>
-            </w:r>
-          </w:p>
-        </w:tc>
-        <w:tc>
-          <w:tcPr>
-            <w:tcW w:w="2312" w:type="dxa"/>
-            <w:tcBorders>
-              <w:top w:val="single" w:sz="6" w:space="0" w:color="CCCCCC"/>
-              <w:left w:val="single" w:sz="6" w:space="0" w:color="CCCCCC"/>
-              <w:bottom w:val="single" w:sz="6" w:space="0" w:color="CCCCCC"/>
-              <w:right w:val="single" w:sz="6" w:space="0" w:color="000000"/>
-            </w:tcBorders>
-            <w:shd w:val="clear" w:color="auto" w:fill="auto"/>
-            <w:tcMar>
-              <w:top w:w="40" w:type="dxa"/>
-              <w:left w:w="40" w:type="dxa"/>
-              <w:bottom w:w="40" w:type="dxa"/>
-              <w:right w:w="40" w:type="dxa"/>
-            </w:tcMar>
-            <w:vAlign w:val="center"/>
-          </w:tcPr>
-          <w:p>
-            <w:pPr>
-              <w:widowControl w:val="0"/>
-              <w:spacing w:before="0" w:line="360" w:lineRule="auto"/>
-              <w:jc w:val="center"/>
-              <w:rPr>
-                <w:rFonts w:ascii="Times New Roman" w:eastAsia="Times New Roman" w:hAnsi="Times New Roman" w:cs="Times New Roman"/>
                 <w:b/>
                 <w:color w:val="000000" w:themeColor="text1"/>
                 <w:sz w:val="26"/>
@@ -8984,7 +9661,7 @@
                 <w:sz w:val="26"/>
                 <w:szCs w:val="26"/>
               </w:rPr>
-              <w:t>Xác nhận đơn</w:t>
+              <w:t>Nhận đơn</w:t>
             </w:r>
           </w:p>
         </w:tc>
@@ -9032,7 +9709,7 @@
                 <w:sz w:val="26"/>
                 <w:szCs w:val="26"/>
               </w:rPr>
-              <w:t>Cho phép chấp nhận hoặc từ chối đơn hàng.</w:t>
+              <w:t>Kiểm tra và xác nhận đơn hàng.</w:t>
             </w:r>
           </w:p>
         </w:tc>
@@ -9080,7 +9757,7 @@
       </w:tr>
       <w:tr>
         <w:trPr>
-          <w:trHeight w:val="761"/>
+          <w:trHeight w:val="889"/>
         </w:trPr>
         <w:tc>
           <w:tcPr>
@@ -9108,16 +9785,28 @@
                 <w:color w:val="000000" w:themeColor="text1"/>
                 <w:sz w:val="26"/>
                 <w:szCs w:val="26"/>
-              </w:rPr>
-            </w:pPr>
-            <w:r>
-              <w:rPr>
-                <w:rFonts w:ascii="Times New Roman" w:eastAsia="Times New Roman" w:hAnsi="Times New Roman" w:cs="Times New Roman"/>
-                <w:color w:val="000000" w:themeColor="text1"/>
-                <w:sz w:val="26"/>
-                <w:szCs w:val="26"/>
-              </w:rPr>
-              <w:t>PB9</w:t>
+                <w:lang w:val="vi-VN"/>
+              </w:rPr>
+            </w:pPr>
+            <w:r>
+              <w:rPr>
+                <w:rFonts w:ascii="Times New Roman" w:eastAsia="Times New Roman" w:hAnsi="Times New Roman" w:cs="Times New Roman"/>
+                <w:color w:val="000000" w:themeColor="text1"/>
+                <w:sz w:val="26"/>
+                <w:szCs w:val="26"/>
+              </w:rPr>
+              <w:lastRenderedPageBreak/>
+              <w:t>PB</w:t>
+            </w:r>
+            <w:r>
+              <w:rPr>
+                <w:rFonts w:ascii="Times New Roman" w:eastAsia="Times New Roman" w:hAnsi="Times New Roman" w:cs="Times New Roman"/>
+                <w:color w:val="000000" w:themeColor="text1"/>
+                <w:sz w:val="26"/>
+                <w:szCs w:val="26"/>
+                <w:lang w:val="vi-VN"/>
+              </w:rPr>
+              <w:t>9</w:t>
             </w:r>
           </w:p>
         </w:tc>
@@ -9160,7 +9849,7 @@
                 <w:sz w:val="26"/>
                 <w:szCs w:val="26"/>
               </w:rPr>
-              <w:t>Hủy đơn</w:t>
+              <w:t>Xác nhận đơn</w:t>
             </w:r>
           </w:p>
         </w:tc>
@@ -9208,7 +9897,7 @@
                 <w:sz w:val="26"/>
                 <w:szCs w:val="26"/>
               </w:rPr>
-              <w:t>Hiện ra lý do hủy đơn trước khi bấm hủy.</w:t>
+              <w:t>Cho phép chấp nhận hoặc từ chối đơn hàng.</w:t>
             </w:r>
           </w:p>
         </w:tc>
@@ -9249,14 +9938,14 @@
                 <w:sz w:val="26"/>
                 <w:szCs w:val="26"/>
               </w:rPr>
-              <w:t>H</w:t>
+              <w:t>M</w:t>
             </w:r>
           </w:p>
         </w:tc>
       </w:tr>
       <w:tr>
         <w:trPr>
-          <w:trHeight w:val="1326"/>
+          <w:trHeight w:val="761"/>
         </w:trPr>
         <w:tc>
           <w:tcPr>
@@ -9284,17 +9973,27 @@
                 <w:color w:val="000000" w:themeColor="text1"/>
                 <w:sz w:val="26"/>
                 <w:szCs w:val="26"/>
-              </w:rPr>
-            </w:pPr>
-            <w:r>
-              <w:rPr>
-                <w:rFonts w:ascii="Times New Roman" w:eastAsia="Times New Roman" w:hAnsi="Times New Roman" w:cs="Times New Roman"/>
-                <w:color w:val="000000" w:themeColor="text1"/>
-                <w:sz w:val="26"/>
-                <w:szCs w:val="26"/>
-              </w:rPr>
-              <w:lastRenderedPageBreak/>
-              <w:t>PB10</w:t>
+                <w:lang w:val="vi-VN"/>
+              </w:rPr>
+            </w:pPr>
+            <w:r>
+              <w:rPr>
+                <w:rFonts w:ascii="Times New Roman" w:eastAsia="Times New Roman" w:hAnsi="Times New Roman" w:cs="Times New Roman"/>
+                <w:color w:val="000000" w:themeColor="text1"/>
+                <w:sz w:val="26"/>
+                <w:szCs w:val="26"/>
+              </w:rPr>
+              <w:t>PB</w:t>
+            </w:r>
+            <w:r>
+              <w:rPr>
+                <w:rFonts w:ascii="Times New Roman" w:eastAsia="Times New Roman" w:hAnsi="Times New Roman" w:cs="Times New Roman"/>
+                <w:color w:val="000000" w:themeColor="text1"/>
+                <w:sz w:val="26"/>
+                <w:szCs w:val="26"/>
+                <w:lang w:val="vi-VN"/>
+              </w:rPr>
+              <w:t>10</w:t>
             </w:r>
           </w:p>
         </w:tc>
@@ -9337,7 +10036,7 @@
                 <w:sz w:val="26"/>
                 <w:szCs w:val="26"/>
               </w:rPr>
-              <w:t>Phản hồi</w:t>
+              <w:t>Hủy đơn</w:t>
             </w:r>
           </w:p>
         </w:tc>
@@ -9385,7 +10084,7 @@
                 <w:sz w:val="26"/>
                 <w:szCs w:val="26"/>
               </w:rPr>
-              <w:t xml:space="preserve">Viết nhận xét và đánh vào mức đánh giá (tốt/ bình thường/ không tốt) trước khi rời khỏi website. </w:t>
+              <w:t>Hiện ra lý do hủy đơn trước khi bấm hủy.</w:t>
             </w:r>
           </w:p>
         </w:tc>
@@ -9461,16 +10160,27 @@
                 <w:color w:val="000000" w:themeColor="text1"/>
                 <w:sz w:val="26"/>
                 <w:szCs w:val="26"/>
-              </w:rPr>
-            </w:pPr>
-            <w:r>
-              <w:rPr>
-                <w:rFonts w:ascii="Times New Roman" w:eastAsia="Times New Roman" w:hAnsi="Times New Roman" w:cs="Times New Roman"/>
-                <w:color w:val="000000" w:themeColor="text1"/>
-                <w:sz w:val="26"/>
-                <w:szCs w:val="26"/>
-              </w:rPr>
-              <w:t>PB11</w:t>
+                <w:lang w:val="vi-VN"/>
+              </w:rPr>
+            </w:pPr>
+            <w:r>
+              <w:rPr>
+                <w:rFonts w:ascii="Times New Roman" w:eastAsia="Times New Roman" w:hAnsi="Times New Roman" w:cs="Times New Roman"/>
+                <w:color w:val="000000" w:themeColor="text1"/>
+                <w:sz w:val="26"/>
+                <w:szCs w:val="26"/>
+              </w:rPr>
+              <w:t>PB1</w:t>
+            </w:r>
+            <w:r>
+              <w:rPr>
+                <w:rFonts w:ascii="Times New Roman" w:eastAsia="Times New Roman" w:hAnsi="Times New Roman" w:cs="Times New Roman"/>
+                <w:color w:val="000000" w:themeColor="text1"/>
+                <w:sz w:val="26"/>
+                <w:szCs w:val="26"/>
+                <w:lang w:val="vi-VN"/>
+              </w:rPr>
+              <w:t>1</w:t>
             </w:r>
           </w:p>
         </w:tc>
@@ -9513,7 +10223,7 @@
                 <w:sz w:val="26"/>
                 <w:szCs w:val="26"/>
               </w:rPr>
-              <w:t>Đăng xuất</w:t>
+              <w:t>Phản hồi</w:t>
             </w:r>
           </w:p>
         </w:tc>
@@ -9561,7 +10271,7 @@
                 <w:sz w:val="26"/>
                 <w:szCs w:val="26"/>
               </w:rPr>
-              <w:t>Người dùng đăng xuất khỏi website.</w:t>
+              <w:t xml:space="preserve">Viết nhận xét và đánh vào mức đánh giá (tốt/ bình thường/ không tốt) trước khi rời khỏi website. </w:t>
             </w:r>
           </w:p>
         </w:tc>
@@ -9602,7 +10312,7 @@
                 <w:sz w:val="26"/>
                 <w:szCs w:val="26"/>
               </w:rPr>
-              <w:t>M</w:t>
+              <w:t>H</w:t>
             </w:r>
           </w:p>
         </w:tc>
@@ -9616,8 +10326,117 @@
           <w:color w:val="000000" w:themeColor="text1"/>
           <w:sz w:val="26"/>
           <w:szCs w:val="26"/>
+          <w:lang w:val="vi-VN"/>
         </w:rPr>
       </w:pPr>
+    </w:p>
+    <w:p>
+      <w:pPr>
+        <w:spacing w:line="360" w:lineRule="auto"/>
+        <w:rPr>
+          <w:rFonts w:ascii="Times New Roman" w:eastAsia="Times New Roman" w:hAnsi="Times New Roman" w:cs="Times New Roman"/>
+          <w:color w:val="000000" w:themeColor="text1"/>
+          <w:sz w:val="26"/>
+          <w:szCs w:val="26"/>
+          <w:lang w:val="vi-VN"/>
+        </w:rPr>
+      </w:pPr>
+      <w:r>
+        <w:rPr>
+          <w:rFonts w:ascii="Times New Roman" w:eastAsia="Times New Roman" w:hAnsi="Times New Roman" w:cs="Times New Roman"/>
+          <w:color w:val="000000" w:themeColor="text1"/>
+          <w:sz w:val="26"/>
+          <w:szCs w:val="26"/>
+          <w:lang w:val="vi-VN"/>
+        </w:rPr>
+        <w:t>Ghi chú :</w:t>
+      </w:r>
+    </w:p>
+    <w:p>
+      <w:pPr>
+        <w:spacing w:line="360" w:lineRule="auto"/>
+        <w:rPr>
+          <w:rFonts w:ascii="Times New Roman" w:eastAsia="Times New Roman" w:hAnsi="Times New Roman" w:cs="Times New Roman"/>
+          <w:color w:val="000000" w:themeColor="text1"/>
+          <w:sz w:val="26"/>
+          <w:szCs w:val="26"/>
+          <w:lang w:val="vi-VN"/>
+        </w:rPr>
+      </w:pPr>
+      <w:r>
+        <w:rPr>
+          <w:rFonts w:ascii="Times New Roman" w:eastAsia="Times New Roman" w:hAnsi="Times New Roman" w:cs="Times New Roman"/>
+          <w:color w:val="000000" w:themeColor="text1"/>
+          <w:sz w:val="26"/>
+          <w:szCs w:val="26"/>
+          <w:lang w:val="vi-VN"/>
+        </w:rPr>
+        <w:t xml:space="preserve">Dự án sẽ được chia thành 2 phần </w:t>
+      </w:r>
+    </w:p>
+    <w:p>
+      <w:pPr>
+        <w:pStyle w:val="ListParagraph"/>
+        <w:numPr>
+          <w:ilvl w:val="0"/>
+          <w:numId w:val="2"/>
+        </w:numPr>
+        <w:spacing w:line="360" w:lineRule="auto"/>
+        <w:rPr>
+          <w:rFonts w:ascii="Times New Roman" w:eastAsia="Times New Roman" w:hAnsi="Times New Roman" w:cs="Times New Roman"/>
+          <w:color w:val="000000" w:themeColor="text1"/>
+          <w:sz w:val="26"/>
+          <w:szCs w:val="26"/>
+          <w:lang w:val="vi-VN"/>
+        </w:rPr>
+      </w:pPr>
+      <w:r>
+        <w:rPr>
+          <w:rFonts w:ascii="Times New Roman" w:eastAsia="Times New Roman" w:hAnsi="Times New Roman" w:cs="Times New Roman"/>
+          <w:color w:val="000000" w:themeColor="text1"/>
+          <w:sz w:val="26"/>
+          <w:szCs w:val="26"/>
+          <w:lang w:val="vi-VN"/>
+        </w:rPr>
+        <w:t>PB1-PB4: Được thực hiện trong quá trình hoàn thành học phần Quản Trị Dự Án Công Nghệ Thông Tin</w:t>
+      </w:r>
+    </w:p>
+    <w:p>
+      <w:pPr>
+        <w:pStyle w:val="ListParagraph"/>
+        <w:numPr>
+          <w:ilvl w:val="0"/>
+          <w:numId w:val="2"/>
+        </w:numPr>
+        <w:spacing w:line="360" w:lineRule="auto"/>
+        <w:rPr>
+          <w:rFonts w:ascii="Times New Roman" w:eastAsia="Times New Roman" w:hAnsi="Times New Roman" w:cs="Times New Roman"/>
+          <w:color w:val="000000" w:themeColor="text1"/>
+          <w:sz w:val="26"/>
+          <w:szCs w:val="26"/>
+          <w:lang w:val="vi-VN"/>
+        </w:rPr>
+      </w:pPr>
+      <w:r>
+        <w:rPr>
+          <w:rFonts w:ascii="Times New Roman" w:eastAsia="Times New Roman" w:hAnsi="Times New Roman" w:cs="Times New Roman"/>
+          <w:color w:val="000000" w:themeColor="text1"/>
+          <w:sz w:val="26"/>
+          <w:szCs w:val="26"/>
+          <w:lang w:val="vi-VN"/>
+        </w:rPr>
+        <w:t xml:space="preserve">PB5-PB11: Được thực hiện trong tương lai-sau khi kết thúc học phần </w:t>
+      </w:r>
+      <w:r>
+        <w:rPr>
+          <w:rFonts w:ascii="Times New Roman" w:eastAsia="Times New Roman" w:hAnsi="Times New Roman" w:cs="Times New Roman"/>
+          <w:color w:val="000000" w:themeColor="text1"/>
+          <w:sz w:val="26"/>
+          <w:szCs w:val="26"/>
+          <w:lang w:val="vi-VN"/>
+        </w:rPr>
+        <w:t>Quản Trị Dự Án Công Nghệ Thông Tin</w:t>
+      </w:r>
     </w:p>
     <w:sectPr>
       <w:footerReference w:type="default" r:id="rId10"/>
@@ -9631,7 +10450,7 @@
 </file>
 
 <file path=word/endnotes.xml><?xml version="1.0" encoding="utf-8"?>
-<w:endnotes xmlns:wpc="http://schemas.microsoft.com/office/word/2010/wordprocessingCanvas" xmlns:cx="http://schemas.microsoft.com/office/drawing/2014/chartex" xmlns:mc="http://schemas.openxmlformats.org/markup-compatibility/2006" xmlns:o="urn:schemas-microsoft-com:office:office" xmlns:r="http://schemas.openxmlformats.org/officeDocument/2006/relationships" xmlns:m="http://schemas.openxmlformats.org/officeDocument/2006/math" xmlns:v="urn:schemas-microsoft-com:vml" xmlns:wp14="http://schemas.microsoft.com/office/word/2010/wordprocessingDrawing" xmlns:wp="http://schemas.openxmlformats.org/drawingml/2006/wordprocessingDrawing" xmlns:w10="urn:schemas-microsoft-com:office:word" xmlns:w="http://schemas.openxmlformats.org/wordprocessingml/2006/main" xmlns:w14="http://schemas.microsoft.com/office/word/2010/wordml" xmlns:w15="http://schemas.microsoft.com/office/word/2012/wordml" xmlns:w16se="http://schemas.microsoft.com/office/word/2015/wordml/symex" xmlns:wpg="http://schemas.microsoft.com/office/word/2010/wordprocessingGroup" xmlns:wpi="http://schemas.microsoft.com/office/word/2010/wordprocessingInk" xmlns:wne="http://schemas.microsoft.com/office/word/2006/wordml" xmlns:wps="http://schemas.microsoft.com/office/word/2010/wordprocessingShape" mc:Ignorable="w14 w15 w16se wp14">
+<w:endnotes xmlns:wpc="http://schemas.microsoft.com/office/word/2010/wordprocessingCanvas" xmlns:cx="http://schemas.microsoft.com/office/drawing/2014/chartex" xmlns:cx1="http://schemas.microsoft.com/office/drawing/2015/9/8/chartex" xmlns:cx2="http://schemas.microsoft.com/office/drawing/2015/10/21/chartex" xmlns:cx3="http://schemas.microsoft.com/office/drawing/2016/5/9/chartex" xmlns:cx4="http://schemas.microsoft.com/office/drawing/2016/5/10/chartex" xmlns:cx5="http://schemas.microsoft.com/office/drawing/2016/5/11/chartex" xmlns:cx6="http://schemas.microsoft.com/office/drawing/2016/5/12/chartex" xmlns:cx7="http://schemas.microsoft.com/office/drawing/2016/5/13/chartex" xmlns:cx8="http://schemas.microsoft.com/office/drawing/2016/5/14/chartex" xmlns:mc="http://schemas.openxmlformats.org/markup-compatibility/2006" xmlns:aink="http://schemas.microsoft.com/office/drawing/2016/ink" xmlns:am3d="http://schemas.microsoft.com/office/drawing/2017/model3d" xmlns:o="urn:schemas-microsoft-com:office:office" xmlns:r="http://schemas.openxmlformats.org/officeDocument/2006/relationships" xmlns:m="http://schemas.openxmlformats.org/officeDocument/2006/math" xmlns:v="urn:schemas-microsoft-com:vml" xmlns:wp14="http://schemas.microsoft.com/office/word/2010/wordprocessingDrawing" xmlns:wp="http://schemas.openxmlformats.org/drawingml/2006/wordprocessingDrawing" xmlns:w10="urn:schemas-microsoft-com:office:word" xmlns:w="http://schemas.openxmlformats.org/wordprocessingml/2006/main" xmlns:w14="http://schemas.microsoft.com/office/word/2010/wordml" xmlns:w15="http://schemas.microsoft.com/office/word/2012/wordml" xmlns:w16cex="http://schemas.microsoft.com/office/word/2018/wordml/cex" xmlns:w16cid="http://schemas.microsoft.com/office/word/2016/wordml/cid" xmlns:w16="http://schemas.microsoft.com/office/word/2018/wordml" xmlns:w16sdtdh="http://schemas.microsoft.com/office/word/2020/wordml/sdtdatahash" xmlns:w16se="http://schemas.microsoft.com/office/word/2015/wordml/symex" xmlns:wpg="http://schemas.microsoft.com/office/word/2010/wordprocessingGroup" xmlns:wpi="http://schemas.microsoft.com/office/word/2010/wordprocessingInk" xmlns:wne="http://schemas.microsoft.com/office/word/2006/wordml" xmlns:wps="http://schemas.microsoft.com/office/word/2010/wordprocessingShape" mc:Ignorable="w14 w15 w16se w16cid w16 w16cex w16sdtdh wp14">
   <w:endnote w:type="separator" w:id="-1">
     <w:p>
       <w:pPr>
@@ -9656,7 +10475,7 @@
 </file>
 
 <file path=word/footer1.xml><?xml version="1.0" encoding="utf-8"?>
-<w:ftr xmlns:wpc="http://schemas.microsoft.com/office/word/2010/wordprocessingCanvas" xmlns:cx="http://schemas.microsoft.com/office/drawing/2014/chartex" xmlns:mc="http://schemas.openxmlformats.org/markup-compatibility/2006" xmlns:o="urn:schemas-microsoft-com:office:office" xmlns:r="http://schemas.openxmlformats.org/officeDocument/2006/relationships" xmlns:m="http://schemas.openxmlformats.org/officeDocument/2006/math" xmlns:v="urn:schemas-microsoft-com:vml" xmlns:wp14="http://schemas.microsoft.com/office/word/2010/wordprocessingDrawing" xmlns:wp="http://schemas.openxmlformats.org/drawingml/2006/wordprocessingDrawing" xmlns:w10="urn:schemas-microsoft-com:office:word" xmlns:w="http://schemas.openxmlformats.org/wordprocessingml/2006/main" xmlns:w14="http://schemas.microsoft.com/office/word/2010/wordml" xmlns:w15="http://schemas.microsoft.com/office/word/2012/wordml" xmlns:w16se="http://schemas.microsoft.com/office/word/2015/wordml/symex" xmlns:wpg="http://schemas.microsoft.com/office/word/2010/wordprocessingGroup" xmlns:wpi="http://schemas.microsoft.com/office/word/2010/wordprocessingInk" xmlns:wne="http://schemas.microsoft.com/office/word/2006/wordml" xmlns:wps="http://schemas.microsoft.com/office/word/2010/wordprocessingShape" mc:Ignorable="w14 w15 w16se wp14">
+<w:ftr xmlns:wpc="http://schemas.microsoft.com/office/word/2010/wordprocessingCanvas" xmlns:cx="http://schemas.microsoft.com/office/drawing/2014/chartex" xmlns:cx1="http://schemas.microsoft.com/office/drawing/2015/9/8/chartex" xmlns:cx2="http://schemas.microsoft.com/office/drawing/2015/10/21/chartex" xmlns:cx3="http://schemas.microsoft.com/office/drawing/2016/5/9/chartex" xmlns:cx4="http://schemas.microsoft.com/office/drawing/2016/5/10/chartex" xmlns:cx5="http://schemas.microsoft.com/office/drawing/2016/5/11/chartex" xmlns:cx6="http://schemas.microsoft.com/office/drawing/2016/5/12/chartex" xmlns:cx7="http://schemas.microsoft.com/office/drawing/2016/5/13/chartex" xmlns:cx8="http://schemas.microsoft.com/office/drawing/2016/5/14/chartex" xmlns:mc="http://schemas.openxmlformats.org/markup-compatibility/2006" xmlns:aink="http://schemas.microsoft.com/office/drawing/2016/ink" xmlns:am3d="http://schemas.microsoft.com/office/drawing/2017/model3d" xmlns:o="urn:schemas-microsoft-com:office:office" xmlns:r="http://schemas.openxmlformats.org/officeDocument/2006/relationships" xmlns:m="http://schemas.openxmlformats.org/officeDocument/2006/math" xmlns:v="urn:schemas-microsoft-com:vml" xmlns:wp14="http://schemas.microsoft.com/office/word/2010/wordprocessingDrawing" xmlns:wp="http://schemas.openxmlformats.org/drawingml/2006/wordprocessingDrawing" xmlns:w10="urn:schemas-microsoft-com:office:word" xmlns:w="http://schemas.openxmlformats.org/wordprocessingml/2006/main" xmlns:w14="http://schemas.microsoft.com/office/word/2010/wordml" xmlns:w15="http://schemas.microsoft.com/office/word/2012/wordml" xmlns:w16cex="http://schemas.microsoft.com/office/word/2018/wordml/cex" xmlns:w16cid="http://schemas.microsoft.com/office/word/2016/wordml/cid" xmlns:w16="http://schemas.microsoft.com/office/word/2018/wordml" xmlns:w16sdtdh="http://schemas.microsoft.com/office/word/2020/wordml/sdtdatahash" xmlns:w16se="http://schemas.microsoft.com/office/word/2015/wordml/symex" xmlns:wpg="http://schemas.microsoft.com/office/word/2010/wordprocessingGroup" xmlns:wpi="http://schemas.microsoft.com/office/word/2010/wordprocessingInk" xmlns:wne="http://schemas.microsoft.com/office/word/2006/wordml" xmlns:wps="http://schemas.microsoft.com/office/word/2010/wordprocessingShape" mc:Ignorable="w14 w15 w16se w16cid w16 w16cex w16sdtdh wp14">
   <w:p>
     <w:pPr>
       <w:pBdr>
@@ -9712,7 +10531,7 @@
 </file>
 
 <file path=word/footnotes.xml><?xml version="1.0" encoding="utf-8"?>
-<w:footnotes xmlns:wpc="http://schemas.microsoft.com/office/word/2010/wordprocessingCanvas" xmlns:cx="http://schemas.microsoft.com/office/drawing/2014/chartex" xmlns:mc="http://schemas.openxmlformats.org/markup-compatibility/2006" xmlns:o="urn:schemas-microsoft-com:office:office" xmlns:r="http://schemas.openxmlformats.org/officeDocument/2006/relationships" xmlns:m="http://schemas.openxmlformats.org/officeDocument/2006/math" xmlns:v="urn:schemas-microsoft-com:vml" xmlns:wp14="http://schemas.microsoft.com/office/word/2010/wordprocessingDrawing" xmlns:wp="http://schemas.openxmlformats.org/drawingml/2006/wordprocessingDrawing" xmlns:w10="urn:schemas-microsoft-com:office:word" xmlns:w="http://schemas.openxmlformats.org/wordprocessingml/2006/main" xmlns:w14="http://schemas.microsoft.com/office/word/2010/wordml" xmlns:w15="http://schemas.microsoft.com/office/word/2012/wordml" xmlns:w16se="http://schemas.microsoft.com/office/word/2015/wordml/symex" xmlns:wpg="http://schemas.microsoft.com/office/word/2010/wordprocessingGroup" xmlns:wpi="http://schemas.microsoft.com/office/word/2010/wordprocessingInk" xmlns:wne="http://schemas.microsoft.com/office/word/2006/wordml" xmlns:wps="http://schemas.microsoft.com/office/word/2010/wordprocessingShape" mc:Ignorable="w14 w15 w16se wp14">
+<w:footnotes xmlns:wpc="http://schemas.microsoft.com/office/word/2010/wordprocessingCanvas" xmlns:cx="http://schemas.microsoft.com/office/drawing/2014/chartex" xmlns:cx1="http://schemas.microsoft.com/office/drawing/2015/9/8/chartex" xmlns:cx2="http://schemas.microsoft.com/office/drawing/2015/10/21/chartex" xmlns:cx3="http://schemas.microsoft.com/office/drawing/2016/5/9/chartex" xmlns:cx4="http://schemas.microsoft.com/office/drawing/2016/5/10/chartex" xmlns:cx5="http://schemas.microsoft.com/office/drawing/2016/5/11/chartex" xmlns:cx6="http://schemas.microsoft.com/office/drawing/2016/5/12/chartex" xmlns:cx7="http://schemas.microsoft.com/office/drawing/2016/5/13/chartex" xmlns:cx8="http://schemas.microsoft.com/office/drawing/2016/5/14/chartex" xmlns:mc="http://schemas.openxmlformats.org/markup-compatibility/2006" xmlns:aink="http://schemas.microsoft.com/office/drawing/2016/ink" xmlns:am3d="http://schemas.microsoft.com/office/drawing/2017/model3d" xmlns:o="urn:schemas-microsoft-com:office:office" xmlns:r="http://schemas.openxmlformats.org/officeDocument/2006/relationships" xmlns:m="http://schemas.openxmlformats.org/officeDocument/2006/math" xmlns:v="urn:schemas-microsoft-com:vml" xmlns:wp14="http://schemas.microsoft.com/office/word/2010/wordprocessingDrawing" xmlns:wp="http://schemas.openxmlformats.org/drawingml/2006/wordprocessingDrawing" xmlns:w10="urn:schemas-microsoft-com:office:word" xmlns:w="http://schemas.openxmlformats.org/wordprocessingml/2006/main" xmlns:w14="http://schemas.microsoft.com/office/word/2010/wordml" xmlns:w15="http://schemas.microsoft.com/office/word/2012/wordml" xmlns:w16cex="http://schemas.microsoft.com/office/word/2018/wordml/cex" xmlns:w16cid="http://schemas.microsoft.com/office/word/2016/wordml/cid" xmlns:w16="http://schemas.microsoft.com/office/word/2018/wordml" xmlns:w16sdtdh="http://schemas.microsoft.com/office/word/2020/wordml/sdtdatahash" xmlns:w16se="http://schemas.microsoft.com/office/word/2015/wordml/symex" xmlns:wpg="http://schemas.microsoft.com/office/word/2010/wordprocessingGroup" xmlns:wpi="http://schemas.microsoft.com/office/word/2010/wordprocessingInk" xmlns:wne="http://schemas.microsoft.com/office/word/2006/wordml" xmlns:wps="http://schemas.microsoft.com/office/word/2010/wordprocessingShape" mc:Ignorable="w14 w15 w16se w16cid w16 w16cex w16sdtdh wp14">
   <w:footnote w:type="separator" w:id="-1">
     <w:p>
       <w:pPr>
@@ -9737,7 +10556,7 @@
 </file>
 
 <file path=word/numbering.xml><?xml version="1.0" encoding="utf-8"?>
-<w:numbering xmlns:wpc="http://schemas.microsoft.com/office/word/2010/wordprocessingCanvas" xmlns:cx="http://schemas.microsoft.com/office/drawing/2014/chartex" xmlns:mc="http://schemas.openxmlformats.org/markup-compatibility/2006" xmlns:o="urn:schemas-microsoft-com:office:office" xmlns:r="http://schemas.openxmlformats.org/officeDocument/2006/relationships" xmlns:m="http://schemas.openxmlformats.org/officeDocument/2006/math" xmlns:v="urn:schemas-microsoft-com:vml" xmlns:wp14="http://schemas.microsoft.com/office/word/2010/wordprocessingDrawing" xmlns:wp="http://schemas.openxmlformats.org/drawingml/2006/wordprocessingDrawing" xmlns:w10="urn:schemas-microsoft-com:office:word" xmlns:w="http://schemas.openxmlformats.org/wordprocessingml/2006/main" xmlns:w14="http://schemas.microsoft.com/office/word/2010/wordml" xmlns:w15="http://schemas.microsoft.com/office/word/2012/wordml" xmlns:w16se="http://schemas.microsoft.com/office/word/2015/wordml/symex" xmlns:wpg="http://schemas.microsoft.com/office/word/2010/wordprocessingGroup" xmlns:wpi="http://schemas.microsoft.com/office/word/2010/wordprocessingInk" xmlns:wne="http://schemas.microsoft.com/office/word/2006/wordml" xmlns:wps="http://schemas.microsoft.com/office/word/2010/wordprocessingShape" mc:Ignorable="w14 w15 w16se wp14">
+<w:numbering xmlns:wpc="http://schemas.microsoft.com/office/word/2010/wordprocessingCanvas" xmlns:cx="http://schemas.microsoft.com/office/drawing/2014/chartex" xmlns:cx1="http://schemas.microsoft.com/office/drawing/2015/9/8/chartex" xmlns:cx2="http://schemas.microsoft.com/office/drawing/2015/10/21/chartex" xmlns:cx3="http://schemas.microsoft.com/office/drawing/2016/5/9/chartex" xmlns:cx4="http://schemas.microsoft.com/office/drawing/2016/5/10/chartex" xmlns:cx5="http://schemas.microsoft.com/office/drawing/2016/5/11/chartex" xmlns:cx6="http://schemas.microsoft.com/office/drawing/2016/5/12/chartex" xmlns:cx7="http://schemas.microsoft.com/office/drawing/2016/5/13/chartex" xmlns:cx8="http://schemas.microsoft.com/office/drawing/2016/5/14/chartex" xmlns:mc="http://schemas.openxmlformats.org/markup-compatibility/2006" xmlns:aink="http://schemas.microsoft.com/office/drawing/2016/ink" xmlns:am3d="http://schemas.microsoft.com/office/drawing/2017/model3d" xmlns:o="urn:schemas-microsoft-com:office:office" xmlns:r="http://schemas.openxmlformats.org/officeDocument/2006/relationships" xmlns:m="http://schemas.openxmlformats.org/officeDocument/2006/math" xmlns:v="urn:schemas-microsoft-com:vml" xmlns:wp14="http://schemas.microsoft.com/office/word/2010/wordprocessingDrawing" xmlns:wp="http://schemas.openxmlformats.org/drawingml/2006/wordprocessingDrawing" xmlns:w10="urn:schemas-microsoft-com:office:word" xmlns:w="http://schemas.openxmlformats.org/wordprocessingml/2006/main" xmlns:w14="http://schemas.microsoft.com/office/word/2010/wordml" xmlns:w15="http://schemas.microsoft.com/office/word/2012/wordml" xmlns:w16cex="http://schemas.microsoft.com/office/word/2018/wordml/cex" xmlns:w16cid="http://schemas.microsoft.com/office/word/2016/wordml/cid" xmlns:w16="http://schemas.microsoft.com/office/word/2018/wordml" xmlns:w16sdtdh="http://schemas.microsoft.com/office/word/2020/wordml/sdtdatahash" xmlns:w16se="http://schemas.microsoft.com/office/word/2015/wordml/symex" xmlns:wpg="http://schemas.microsoft.com/office/word/2010/wordprocessingGroup" xmlns:wpi="http://schemas.microsoft.com/office/word/2010/wordprocessingInk" xmlns:wne="http://schemas.microsoft.com/office/word/2006/wordml" xmlns:wps="http://schemas.microsoft.com/office/word/2010/wordprocessingShape" mc:Ignorable="w14 w15 w16se w16cid w16 w16cex w16sdtdh wp14">
   <w:abstractNum w:abstractNumId="0" w15:restartNumberingAfterBreak="0">
     <w:nsid w:val="2A9B2F30"/>
     <w:multiLevelType w:val="multilevel"/>
@@ -9973,7 +10792,7 @@
 </file>
 
 <file path=word/styles.xml><?xml version="1.0" encoding="utf-8"?>
-<w:styles xmlns:mc="http://schemas.openxmlformats.org/markup-compatibility/2006" xmlns:r="http://schemas.openxmlformats.org/officeDocument/2006/relationships" xmlns:w="http://schemas.openxmlformats.org/wordprocessingml/2006/main" xmlns:w14="http://schemas.microsoft.com/office/word/2010/wordml" xmlns:w15="http://schemas.microsoft.com/office/word/2012/wordml" xmlns:w16se="http://schemas.microsoft.com/office/word/2015/wordml/symex" mc:Ignorable="w14 w15 w16se">
+<w:styles xmlns:mc="http://schemas.openxmlformats.org/markup-compatibility/2006" xmlns:r="http://schemas.openxmlformats.org/officeDocument/2006/relationships" xmlns:w="http://schemas.openxmlformats.org/wordprocessingml/2006/main" xmlns:w14="http://schemas.microsoft.com/office/word/2010/wordml" xmlns:w15="http://schemas.microsoft.com/office/word/2012/wordml" xmlns:w16cex="http://schemas.microsoft.com/office/word/2018/wordml/cex" xmlns:w16cid="http://schemas.microsoft.com/office/word/2016/wordml/cid" xmlns:w16="http://schemas.microsoft.com/office/word/2018/wordml" xmlns:w16sdtdh="http://schemas.microsoft.com/office/word/2020/wordml/sdtdatahash" xmlns:w16se="http://schemas.microsoft.com/office/word/2015/wordml/symex" mc:Ignorable="w14 w15 w16se w16cid w16 w16cex w16sdtdh">
   <w:docDefaults>
     <w:rPrDefault>
       <w:rPr>
@@ -9991,7 +10810,7 @@
       </w:pPr>
     </w:pPrDefault>
   </w:docDefaults>
-  <w:latentStyles w:defLockedState="0" w:defUIPriority="99" w:defSemiHidden="0" w:defUnhideWhenUsed="0" w:defQFormat="0" w:count="371">
+  <w:latentStyles w:defLockedState="0" w:defUIPriority="99" w:defSemiHidden="0" w:defUnhideWhenUsed="0" w:defQFormat="0" w:count="376">
     <w:lsdException w:name="Normal" w:uiPriority="0" w:qFormat="1"/>
     <w:lsdException w:name="heading 1" w:uiPriority="9" w:qFormat="1"/>
     <w:lsdException w:name="heading 2" w:semiHidden="1" w:uiPriority="9" w:unhideWhenUsed="1" w:qFormat="1"/>
@@ -10097,7 +10916,6 @@
     <w:lsdException w:name="HTML Sample" w:semiHidden="1" w:unhideWhenUsed="1"/>
     <w:lsdException w:name="HTML Typewriter" w:semiHidden="1" w:unhideWhenUsed="1"/>
     <w:lsdException w:name="HTML Variable" w:semiHidden="1" w:unhideWhenUsed="1"/>
-    <w:lsdException w:name="Normal Table" w:semiHidden="1" w:unhideWhenUsed="1"/>
     <w:lsdException w:name="annotation subject" w:semiHidden="1" w:unhideWhenUsed="1"/>
     <w:lsdException w:name="No List" w:semiHidden="1" w:unhideWhenUsed="1"/>
     <w:lsdException w:name="Outline List 1" w:semiHidden="1" w:unhideWhenUsed="1"/>
@@ -10140,11 +10958,8 @@
     <w:lsdException w:name="Table Contemporary" w:semiHidden="1" w:unhideWhenUsed="1"/>
     <w:lsdException w:name="Table Elegant" w:semiHidden="1" w:unhideWhenUsed="1"/>
     <w:lsdException w:name="Table Professional" w:semiHidden="1" w:unhideWhenUsed="1"/>
-    <w:lsdException w:name="Table Subtle 1" w:semiHidden="1" w:unhideWhenUsed="1"/>
     <w:lsdException w:name="Table Subtle 2" w:semiHidden="1" w:unhideWhenUsed="1"/>
     <w:lsdException w:name="Table Web 1" w:semiHidden="1" w:unhideWhenUsed="1"/>
-    <w:lsdException w:name="Table Web 2" w:semiHidden="1" w:unhideWhenUsed="1"/>
-    <w:lsdException w:name="Table Web 3" w:semiHidden="1" w:unhideWhenUsed="1"/>
     <w:lsdException w:name="Balloon Text" w:semiHidden="1" w:unhideWhenUsed="1"/>
     <w:lsdException w:name="Table Grid" w:uiPriority="39"/>
     <w:lsdException w:name="Table Theme" w:semiHidden="1" w:unhideWhenUsed="1"/>
@@ -10363,6 +11178,11 @@
     <w:lsdException w:name="List Table 5 Dark Accent 6" w:uiPriority="50"/>
     <w:lsdException w:name="List Table 6 Colorful Accent 6" w:uiPriority="51"/>
     <w:lsdException w:name="List Table 7 Colorful Accent 6" w:uiPriority="52"/>
+    <w:lsdException w:name="Mention" w:semiHidden="1" w:unhideWhenUsed="1"/>
+    <w:lsdException w:name="Smart Hyperlink" w:semiHidden="1" w:unhideWhenUsed="1"/>
+    <w:lsdException w:name="Hashtag" w:semiHidden="1" w:unhideWhenUsed="1"/>
+    <w:lsdException w:name="Unresolved Mention" w:semiHidden="1" w:unhideWhenUsed="1"/>
+    <w:lsdException w:name="Smart Link" w:semiHidden="1" w:unhideWhenUsed="1"/>
   </w:latentStyles>
   <w:style w:type="paragraph" w:default="1" w:styleId="Normal">
     <w:name w:val="Normal"/>
@@ -10395,6 +11215,7 @@
     <w:basedOn w:val="Normal"/>
     <w:next w:val="Normal"/>
     <w:link w:val="Heading2Char"/>
+    <w:uiPriority w:val="9"/>
     <w:unhideWhenUsed/>
     <w:qFormat/>
     <w:rsid w:val="00600656"/>
@@ -11114,28 +11935,28 @@
 </file>
 
 <file path=customXml/item1.xml><?xml version="1.0" encoding="utf-8"?>
+<b:Sources xmlns:b="http://schemas.openxmlformats.org/officeDocument/2006/bibliography" xmlns="http://schemas.openxmlformats.org/officeDocument/2006/bibliography" SelectedStyle="\APASixthEditionOfficeOnline.xsl" StyleName="APA" Version="6"/>
+</file>
+
+<file path=customXml/item2.xml><?xml version="1.0" encoding="utf-8"?>
 <go:gDocsCustomXmlDataStorage xmlns:go="http://customooxmlschemas.google.com/" xmlns:r="http://schemas.openxmlformats.org/officeDocument/2006/relationships">
   <go:docsCustomData xmlns:go="http://customooxmlschemas.google.com/" roundtripDataSignature="AMtx7mgVYorLaNMc2gAKFjRDIgFWE8s1Hw==">AMUW2mVbQ9ZW1GB3SbmF0/x0/CD0ZP4+XxC8zYp2cgKurQCgtS7QU6GI0UpHbzvqytFRXIUtnnKb9KJ/PY4fXAKKm+gRpV0slFtDWN3XQkFbahVI5hO15r2ZRYAjOXWDmqPXRchIWYsSChHAirkyLvPJKPcyCD/s/vQcYQkdqdOLv9BM02SAn8YBy6/HSeqEXr/FzGtmYBiXKxrjcxPuvMQVHEvlmqx/jNcWGGObX6XCVejYT4xhiiNXMF9VnH5uUCKT1keUwj+Q4DWbMqE4ZUwWAwRGrWAoFVs00qlkmAAI0gfY1cAa6GJiCQDSqxftUzJrv8oZJBRNr4XGOgkyc7oT4/OA5S6tFA==</go:docsCustomData>
 </go:gDocsCustomXmlDataStorage>
 </file>
 
-<file path=customXml/item2.xml><?xml version="1.0" encoding="utf-8"?>
-<b:Sources xmlns:b="http://schemas.openxmlformats.org/officeDocument/2006/bibliography" xmlns="http://schemas.openxmlformats.org/officeDocument/2006/bibliography" SelectedStyle="\APASixthEditionOfficeOnline.xsl" StyleName="APA" Version="6"/>
+<file path=customXml/itemProps1.xml><?xml version="1.0" encoding="utf-8"?>
+<ds:datastoreItem xmlns:ds="http://schemas.openxmlformats.org/officeDocument/2006/customXml" ds:itemID="{149AF7CC-168B-4799-B88D-2DBB35900B6E}">
+  <ds:schemaRefs>
+    <ds:schemaRef ds:uri="http://schemas.openxmlformats.org/officeDocument/2006/bibliography"/>
+  </ds:schemaRefs>
+</ds:datastoreItem>
 </file>
 
-<file path=customXml/itemProps1.xml><?xml version="1.0" encoding="utf-8"?>
+<file path=customXml/itemProps2.xml><?xml version="1.0" encoding="utf-8"?>
 <ds:datastoreItem xmlns:ds="http://schemas.openxmlformats.org/officeDocument/2006/customXml" ds:itemID="{11111111-1234-1234-1234-123412341234}">
   <ds:schemaRefs>
     <ds:schemaRef ds:uri="http://customooxmlschemas.google.com/"/>
     <ds:schemaRef ds:uri="http://schemas.openxmlformats.org/officeDocument/2006/relationships"/>
   </ds:schemaRefs>
 </ds:datastoreItem>
-</file>
-
-<file path=customXml/itemProps2.xml><?xml version="1.0" encoding="utf-8"?>
-<ds:datastoreItem xmlns:ds="http://schemas.openxmlformats.org/officeDocument/2006/customXml" ds:itemID="{149AF7CC-168B-4799-B88D-2DBB35900B6E}">
-  <ds:schemaRefs>
-    <ds:schemaRef ds:uri="http://schemas.openxmlformats.org/officeDocument/2006/bibliography"/>
-  </ds:schemaRefs>
-</ds:datastoreItem>
 </file>
</xml_diff>